<commit_message>
Add print window, subjects window and chapters window
</commit_message>
<xml_diff>
--- a/static/templates/cesi_template_op.docx
+++ b/static/templates/cesi_template_op.docx
@@ -212,6 +212,7 @@
           <w:szCs w:val="28"/>
         </w:rPr>
       </w:pPr>
+      <w:bookmarkStart w:id="0" w:name="_Hlk214356631"/>
       <w:r>
         <w:rPr>
           <w:rFonts w:ascii="Times New Roman" w:hAnsi="Times New Roman"/>
@@ -220,6 +221,85 @@
           <w:szCs w:val="28"/>
         </w:rPr>
         <w:t>{{</w:t>
+      </w:r>
+      <w:proofErr w:type="gramStart"/>
+      <w:r>
+        <w:rPr>
+          <w:rFonts w:ascii="Times New Roman" w:hAnsi="Times New Roman"/>
+          <w:b/>
+          <w:sz w:val="28"/>
+          <w:szCs w:val="28"/>
+          <w:lang w:val="en-US"/>
+        </w:rPr>
+        <w:t>subject</w:t>
+      </w:r>
+      <w:r>
+        <w:rPr>
+          <w:rFonts w:ascii="Times New Roman" w:hAnsi="Times New Roman"/>
+          <w:b/>
+          <w:sz w:val="28"/>
+          <w:szCs w:val="28"/>
+        </w:rPr>
+        <w:t>.</w:t>
+      </w:r>
+      <w:r>
+        <w:rPr>
+          <w:rFonts w:ascii="Times New Roman" w:hAnsi="Times New Roman"/>
+          <w:b/>
+          <w:sz w:val="28"/>
+          <w:szCs w:val="28"/>
+          <w:lang w:val="en-US"/>
+        </w:rPr>
+        <w:t>type</w:t>
+      </w:r>
+      <w:proofErr w:type="gramEnd"/>
+      <w:r>
+        <w:rPr>
+          <w:rFonts w:ascii="Times New Roman" w:hAnsi="Times New Roman"/>
+          <w:b/>
+          <w:sz w:val="28"/>
+          <w:szCs w:val="28"/>
+        </w:rPr>
+        <w:t>}</w:t>
+      </w:r>
+      <w:proofErr w:type="gramStart"/>
+      <w:r>
+        <w:rPr>
+          <w:rFonts w:ascii="Times New Roman" w:hAnsi="Times New Roman"/>
+          <w:b/>
+          <w:sz w:val="28"/>
+          <w:szCs w:val="28"/>
+        </w:rPr>
+        <w:t>}</w:t>
+      </w:r>
+      <w:bookmarkEnd w:id="0"/>
+      <w:r>
+        <w:rPr>
+          <w:rFonts w:ascii="Times New Roman" w:hAnsi="Times New Roman"/>
+          <w:b/>
+          <w:sz w:val="28"/>
+          <w:szCs w:val="28"/>
+        </w:rPr>
+        <w:t>.</w:t>
+      </w:r>
+      <w:r>
+        <w:rPr>
+          <w:rFonts w:ascii="Times New Roman" w:hAnsi="Times New Roman"/>
+          <w:b/>
+          <w:sz w:val="28"/>
+          <w:szCs w:val="28"/>
+        </w:rPr>
+        <w:t>{</w:t>
+      </w:r>
+      <w:proofErr w:type="gramEnd"/>
+      <w:r>
+        <w:rPr>
+          <w:rFonts w:ascii="Times New Roman" w:hAnsi="Times New Roman"/>
+          <w:b/>
+          <w:sz w:val="28"/>
+          <w:szCs w:val="28"/>
+        </w:rPr>
+        <w:t>{</w:t>
       </w:r>
       <w:proofErr w:type="gramStart"/>
       <w:r>
@@ -908,6 +988,54 @@
           <w:szCs w:val="28"/>
         </w:rPr>
         <w:t>{{</w:t>
+      </w:r>
+      <w:proofErr w:type="spellStart"/>
+      <w:proofErr w:type="gramStart"/>
+      <w:r>
+        <w:rPr>
+          <w:sz w:val="28"/>
+          <w:szCs w:val="28"/>
+        </w:rPr>
+        <w:t>subject.type</w:t>
+      </w:r>
+      <w:proofErr w:type="spellEnd"/>
+      <w:proofErr w:type="gramEnd"/>
+      <w:r>
+        <w:rPr>
+          <w:sz w:val="28"/>
+          <w:szCs w:val="28"/>
+        </w:rPr>
+        <w:t>}</w:t>
+      </w:r>
+      <w:proofErr w:type="gramStart"/>
+      <w:r>
+        <w:rPr>
+          <w:sz w:val="28"/>
+          <w:szCs w:val="28"/>
+        </w:rPr>
+        <w:t>}</w:t>
+      </w:r>
+      <w:r>
+        <w:rPr>
+          <w:sz w:val="28"/>
+          <w:szCs w:val="28"/>
+        </w:rPr>
+        <w:t>.</w:t>
+      </w:r>
+      <w:r>
+        <w:rPr>
+          <w:sz w:val="28"/>
+          <w:szCs w:val="28"/>
+        </w:rPr>
+        <w:t>{</w:t>
+      </w:r>
+      <w:proofErr w:type="gramEnd"/>
+      <w:r>
+        <w:rPr>
+          <w:sz w:val="28"/>
+          <w:szCs w:val="28"/>
+        </w:rPr>
+        <w:t>{</w:t>
       </w:r>
       <w:proofErr w:type="gramStart"/>
       <w:r>
@@ -2329,29 +2457,75 @@
           <w:color w:val="000000"/>
           <w:sz w:val="28"/>
           <w:szCs w:val="28"/>
+        </w:rPr>
+      </w:pPr>
+      <w:r>
+        <w:rPr>
+          <w:rFonts w:ascii="Times New Roman" w:hAnsi="Times New Roman"/>
+          <w:color w:val="000000"/>
+          <w:sz w:val="28"/>
+          <w:szCs w:val="28"/>
+        </w:rPr>
+        <w:t>___________________________________</w:t>
+      </w:r>
+      <w:r>
+        <w:rPr>
+          <w:rFonts w:ascii="Times New Roman" w:hAnsi="Times New Roman"/>
+          <w:color w:val="000000"/>
+          <w:sz w:val="28"/>
+          <w:szCs w:val="28"/>
+        </w:rPr>
+        <w:t>{{</w:t>
+      </w:r>
+      <w:proofErr w:type="gramStart"/>
+      <w:r>
+        <w:rPr>
+          <w:rFonts w:ascii="Times New Roman" w:hAnsi="Times New Roman"/>
+          <w:color w:val="000000"/>
+          <w:sz w:val="28"/>
+          <w:szCs w:val="28"/>
           <w:lang w:val="en-US"/>
         </w:rPr>
-      </w:pPr>
+        <w:t>department</w:t>
+      </w:r>
       <w:r>
         <w:rPr>
           <w:rFonts w:ascii="Times New Roman" w:hAnsi="Times New Roman"/>
           <w:color w:val="000000"/>
           <w:sz w:val="28"/>
           <w:szCs w:val="28"/>
+        </w:rPr>
+        <w:t>.</w:t>
+      </w:r>
+      <w:r>
+        <w:rPr>
+          <w:rFonts w:ascii="Times New Roman" w:hAnsi="Times New Roman"/>
+          <w:color w:val="000000"/>
+          <w:sz w:val="28"/>
+          <w:szCs w:val="28"/>
           <w:lang w:val="en-US"/>
         </w:rPr>
-        <w:t>_________________________________</w:t>
-      </w:r>
-      <w:proofErr w:type="gramStart"/>
+        <w:t>head</w:t>
+      </w:r>
+      <w:proofErr w:type="gramEnd"/>
       <w:r>
         <w:rPr>
           <w:rFonts w:ascii="Times New Roman" w:hAnsi="Times New Roman"/>
           <w:color w:val="000000"/>
           <w:sz w:val="28"/>
           <w:szCs w:val="28"/>
+        </w:rPr>
+        <w:t>.</w:t>
+      </w:r>
+      <w:r>
+        <w:rPr>
+          <w:rFonts w:ascii="Times New Roman" w:hAnsi="Times New Roman"/>
+          <w:color w:val="000000"/>
+          <w:sz w:val="28"/>
+          <w:szCs w:val="28"/>
           <w:lang w:val="en-US"/>
         </w:rPr>
-        <w:t>__</w:t>
+        <w:t>initials</w:t>
       </w:r>
       <w:r>
         <w:rPr>
@@ -2359,50 +2533,6 @@
           <w:color w:val="000000"/>
           <w:sz w:val="28"/>
           <w:szCs w:val="28"/>
-          <w:lang w:val="en-US"/>
-        </w:rPr>
-        <w:t>{{</w:t>
-      </w:r>
-      <w:proofErr w:type="spellStart"/>
-      <w:r>
-        <w:rPr>
-          <w:rFonts w:ascii="Times New Roman" w:hAnsi="Times New Roman"/>
-          <w:color w:val="000000"/>
-          <w:sz w:val="28"/>
-          <w:szCs w:val="28"/>
-          <w:lang w:val="en-US"/>
-        </w:rPr>
-        <w:t>department</w:t>
-      </w:r>
-      <w:r>
-        <w:rPr>
-          <w:rFonts w:ascii="Times New Roman" w:hAnsi="Times New Roman"/>
-          <w:color w:val="000000"/>
-          <w:sz w:val="28"/>
-          <w:szCs w:val="28"/>
-          <w:lang w:val="en-US"/>
-        </w:rPr>
-        <w:t>.head</w:t>
-      </w:r>
-      <w:proofErr w:type="gramEnd"/>
-      <w:r>
-        <w:rPr>
-          <w:rFonts w:ascii="Times New Roman" w:hAnsi="Times New Roman"/>
-          <w:color w:val="000000"/>
-          <w:sz w:val="28"/>
-          <w:szCs w:val="28"/>
-          <w:lang w:val="en-US"/>
-        </w:rPr>
-        <w:t>.initials</w:t>
-      </w:r>
-      <w:proofErr w:type="spellEnd"/>
-      <w:r>
-        <w:rPr>
-          <w:rFonts w:ascii="Times New Roman" w:hAnsi="Times New Roman"/>
-          <w:color w:val="000000"/>
-          <w:sz w:val="28"/>
-          <w:szCs w:val="28"/>
-          <w:lang w:val="en-US"/>
         </w:rPr>
         <w:t>}}</w:t>
       </w:r>
@@ -2425,7 +2555,6 @@
           <w:sz w:val="28"/>
           <w:szCs w:val="28"/>
           <w:vertAlign w:val="subscript"/>
-          <w:lang w:val="en-US"/>
         </w:rPr>
       </w:pPr>
       <w:r>
@@ -2434,7 +2563,6 @@
           <w:color w:val="000000"/>
           <w:sz w:val="28"/>
           <w:szCs w:val="28"/>
-          <w:lang w:val="en-US"/>
         </w:rPr>
         <w:t xml:space="preserve">                                              </w:t>
       </w:r>
@@ -2466,29 +2594,102 @@
           <w:color w:val="000000"/>
           <w:sz w:val="28"/>
           <w:szCs w:val="28"/>
+        </w:rPr>
+      </w:pPr>
+      <w:r>
+        <w:rPr>
+          <w:rFonts w:ascii="Times New Roman" w:hAnsi="Times New Roman"/>
+          <w:color w:val="000000"/>
+          <w:sz w:val="28"/>
+          <w:szCs w:val="28"/>
+        </w:rPr>
+        <w:t>«</w:t>
+      </w:r>
+      <w:r>
+        <w:rPr>
+          <w:rFonts w:ascii="Times New Roman" w:hAnsi="Times New Roman"/>
+          <w:color w:val="000000"/>
+          <w:sz w:val="28"/>
+          <w:szCs w:val="28"/>
+        </w:rPr>
+        <w:t>__</w:t>
+      </w:r>
+      <w:r>
+        <w:rPr>
+          <w:rFonts w:ascii="Times New Roman" w:hAnsi="Times New Roman"/>
+          <w:color w:val="000000"/>
+          <w:sz w:val="28"/>
+          <w:szCs w:val="28"/>
+        </w:rPr>
+        <w:t xml:space="preserve">» </w:t>
+      </w:r>
+      <w:r>
+        <w:rPr>
+          <w:rFonts w:ascii="Times New Roman" w:hAnsi="Times New Roman"/>
+          <w:color w:val="000000"/>
+          <w:sz w:val="28"/>
+          <w:szCs w:val="28"/>
+          <w:u w:val="single"/>
+        </w:rPr>
+        <w:t>_________</w:t>
+      </w:r>
+      <w:r>
+        <w:rPr>
+          <w:rFonts w:ascii="Times New Roman" w:hAnsi="Times New Roman"/>
+          <w:color w:val="000000"/>
+          <w:sz w:val="28"/>
+          <w:szCs w:val="28"/>
+        </w:rPr>
+        <w:t xml:space="preserve"> </w:t>
+      </w:r>
+      <w:r>
+        <w:rPr>
+          <w:rFonts w:ascii="Times New Roman" w:hAnsi="Times New Roman"/>
+          <w:color w:val="000000"/>
+          <w:sz w:val="28"/>
+          <w:szCs w:val="28"/>
+        </w:rPr>
+        <w:t>{{</w:t>
+      </w:r>
+      <w:proofErr w:type="gramStart"/>
+      <w:r>
+        <w:rPr>
+          <w:rFonts w:ascii="Times New Roman" w:hAnsi="Times New Roman"/>
+          <w:color w:val="000000"/>
+          <w:sz w:val="28"/>
+          <w:szCs w:val="28"/>
           <w:lang w:val="en-US"/>
         </w:rPr>
-      </w:pPr>
-      <w:proofErr w:type="gramStart"/>
+        <w:t>subject</w:t>
+      </w:r>
       <w:r>
         <w:rPr>
           <w:rFonts w:ascii="Times New Roman" w:hAnsi="Times New Roman"/>
           <w:color w:val="000000"/>
           <w:sz w:val="28"/>
           <w:szCs w:val="28"/>
+        </w:rPr>
+        <w:t>.</w:t>
+      </w:r>
+      <w:r>
+        <w:rPr>
+          <w:rFonts w:ascii="Times New Roman" w:hAnsi="Times New Roman"/>
+          <w:color w:val="000000"/>
+          <w:sz w:val="28"/>
+          <w:szCs w:val="28"/>
           <w:lang w:val="en-US"/>
         </w:rPr>
-        <w:t>«</w:t>
-      </w:r>
+        <w:t>year</w:t>
+      </w:r>
+      <w:proofErr w:type="gramEnd"/>
       <w:r>
         <w:rPr>
           <w:rFonts w:ascii="Times New Roman" w:hAnsi="Times New Roman"/>
           <w:color w:val="000000"/>
           <w:sz w:val="28"/>
           <w:szCs w:val="28"/>
-          <w:lang w:val="en-US"/>
-        </w:rPr>
-        <w:t>__</w:t>
+        </w:rPr>
+        <w:t>}}</w:t>
       </w:r>
       <w:r>
         <w:rPr>
@@ -2496,9 +2697,8 @@
           <w:color w:val="000000"/>
           <w:sz w:val="28"/>
           <w:szCs w:val="28"/>
-          <w:lang w:val="en-US"/>
-        </w:rPr>
-        <w:t xml:space="preserve">» </w:t>
+        </w:rPr>
+        <w:t xml:space="preserve"> </w:t>
       </w:r>
       <w:r>
         <w:rPr>
@@ -2506,10 +2706,8 @@
           <w:color w:val="000000"/>
           <w:sz w:val="28"/>
           <w:szCs w:val="28"/>
-          <w:u w:val="single"/>
-          <w:lang w:val="en-US"/>
-        </w:rPr>
-        <w:t>_________</w:t>
+        </w:rPr>
+        <w:t>г</w:t>
       </w:r>
       <w:r>
         <w:rPr>
@@ -2517,79 +2715,6 @@
           <w:color w:val="000000"/>
           <w:sz w:val="28"/>
           <w:szCs w:val="28"/>
-          <w:lang w:val="en-US"/>
-        </w:rPr>
-        <w:t xml:space="preserve"> </w:t>
-      </w:r>
-      <w:r>
-        <w:rPr>
-          <w:rFonts w:ascii="Times New Roman" w:hAnsi="Times New Roman"/>
-          <w:color w:val="000000"/>
-          <w:sz w:val="28"/>
-          <w:szCs w:val="28"/>
-          <w:lang w:val="en-US"/>
-        </w:rPr>
-        <w:t>{{</w:t>
-      </w:r>
-      <w:proofErr w:type="spellStart"/>
-      <w:r>
-        <w:rPr>
-          <w:rFonts w:ascii="Times New Roman" w:hAnsi="Times New Roman"/>
-          <w:color w:val="000000"/>
-          <w:sz w:val="28"/>
-          <w:szCs w:val="28"/>
-          <w:lang w:val="en-US"/>
-        </w:rPr>
-        <w:t>subject.</w:t>
-      </w:r>
-      <w:r>
-        <w:rPr>
-          <w:rFonts w:ascii="Times New Roman" w:hAnsi="Times New Roman"/>
-          <w:color w:val="000000"/>
-          <w:sz w:val="28"/>
-          <w:szCs w:val="28"/>
-          <w:lang w:val="en-US"/>
-        </w:rPr>
-        <w:t>year</w:t>
-      </w:r>
-      <w:proofErr w:type="spellEnd"/>
-      <w:proofErr w:type="gramEnd"/>
-      <w:r>
-        <w:rPr>
-          <w:rFonts w:ascii="Times New Roman" w:hAnsi="Times New Roman"/>
-          <w:color w:val="000000"/>
-          <w:sz w:val="28"/>
-          <w:szCs w:val="28"/>
-          <w:lang w:val="en-US"/>
-        </w:rPr>
-        <w:t>}}</w:t>
-      </w:r>
-      <w:r>
-        <w:rPr>
-          <w:rFonts w:ascii="Times New Roman" w:hAnsi="Times New Roman"/>
-          <w:color w:val="000000"/>
-          <w:sz w:val="28"/>
-          <w:szCs w:val="28"/>
-          <w:lang w:val="en-US"/>
-        </w:rPr>
-        <w:t xml:space="preserve"> </w:t>
-      </w:r>
-      <w:r>
-        <w:rPr>
-          <w:rFonts w:ascii="Times New Roman" w:hAnsi="Times New Roman"/>
-          <w:color w:val="000000"/>
-          <w:sz w:val="28"/>
-          <w:szCs w:val="28"/>
-        </w:rPr>
-        <w:t>г</w:t>
-      </w:r>
-      <w:r>
-        <w:rPr>
-          <w:rFonts w:ascii="Times New Roman" w:hAnsi="Times New Roman"/>
-          <w:color w:val="000000"/>
-          <w:sz w:val="28"/>
-          <w:szCs w:val="28"/>
-          <w:lang w:val="en-US"/>
         </w:rPr>
         <w:t>.</w:t>
       </w:r>
@@ -2611,7 +2736,6 @@
           <w:color w:val="000000"/>
           <w:sz w:val="28"/>
           <w:szCs w:val="28"/>
-          <w:lang w:val="en-US"/>
         </w:rPr>
       </w:pPr>
     </w:p>
@@ -2632,13 +2756,9 @@
           <w:color w:val="000000"/>
           <w:sz w:val="28"/>
           <w:szCs w:val="28"/>
-          <w:lang w:val="en-US"/>
-        </w:rPr>
-      </w:pPr>
-      <w:r>
-        <w:rPr>
-          <w:lang w:val="en-US"/>
-        </w:rPr>
+        </w:rPr>
+      </w:pPr>
+      <w:r>
         <w:br w:type="page"/>
       </w:r>
     </w:p>
@@ -2653,8 +2773,8 @@
           <w:szCs w:val="28"/>
         </w:rPr>
       </w:pPr>
-      <w:bookmarkStart w:id="0" w:name="_heading=h.gjdgxs" w:colFirst="0" w:colLast="0"/>
-      <w:bookmarkEnd w:id="0"/>
+      <w:bookmarkStart w:id="1" w:name="_heading=h.gjdgxs" w:colFirst="0" w:colLast="0"/>
+      <w:bookmarkEnd w:id="1"/>
       <w:r>
         <w:rPr>
           <w:rFonts w:ascii="Times New Roman" w:hAnsi="Times New Roman"/>
@@ -3309,9 +3429,9 @@
       <w:pPr>
         <w:pStyle w:val="1"/>
       </w:pPr>
-      <w:bookmarkStart w:id="1" w:name="_heading=h.30j0zll" w:colFirst="0" w:colLast="0"/>
-      <w:bookmarkStart w:id="2" w:name="_Toc207263416"/>
-      <w:bookmarkEnd w:id="1"/>
+      <w:bookmarkStart w:id="2" w:name="_heading=h.30j0zll" w:colFirst="0" w:colLast="0"/>
+      <w:bookmarkStart w:id="3" w:name="_Toc207263416"/>
+      <w:bookmarkEnd w:id="2"/>
       <w:r>
         <w:lastRenderedPageBreak/>
         <w:t>1</w:t>
@@ -3328,7 +3448,7 @@
       <w:r>
         <w:t>Й ДИСЦИПЛИНЫ</w:t>
       </w:r>
-      <w:bookmarkEnd w:id="2"/>
+      <w:bookmarkEnd w:id="3"/>
     </w:p>
     <w:p>
       <w:pPr>
@@ -3340,21 +3460,153 @@
           <w:b/>
           <w:sz w:val="28"/>
           <w:szCs w:val="28"/>
+        </w:rPr>
+      </w:pPr>
+      <w:r>
+        <w:rPr>
+          <w:rFonts w:ascii="Times New Roman" w:hAnsi="Times New Roman"/>
+          <w:b/>
+          <w:sz w:val="28"/>
+          <w:szCs w:val="28"/>
+        </w:rPr>
+        <w:t>{{</w:t>
+      </w:r>
+      <w:proofErr w:type="gramStart"/>
+      <w:r>
+        <w:rPr>
+          <w:rFonts w:ascii="Times New Roman" w:hAnsi="Times New Roman"/>
+          <w:b/>
+          <w:sz w:val="28"/>
+          <w:szCs w:val="28"/>
           <w:lang w:val="en-US"/>
         </w:rPr>
-      </w:pPr>
+        <w:t>subject</w:t>
+      </w:r>
       <w:r>
         <w:rPr>
           <w:rFonts w:ascii="Times New Roman" w:hAnsi="Times New Roman"/>
           <w:b/>
           <w:sz w:val="28"/>
           <w:szCs w:val="28"/>
+        </w:rPr>
+        <w:t>.</w:t>
+      </w:r>
+      <w:r>
+        <w:rPr>
+          <w:rFonts w:ascii="Times New Roman" w:hAnsi="Times New Roman"/>
+          <w:b/>
+          <w:sz w:val="28"/>
+          <w:szCs w:val="28"/>
           <w:lang w:val="en-US"/>
         </w:rPr>
+        <w:t>type</w:t>
+      </w:r>
+      <w:proofErr w:type="gramEnd"/>
+      <w:r>
+        <w:rPr>
+          <w:rFonts w:ascii="Times New Roman" w:hAnsi="Times New Roman"/>
+          <w:b/>
+          <w:sz w:val="28"/>
+          <w:szCs w:val="28"/>
+        </w:rPr>
+        <w:t>}</w:t>
+      </w:r>
+      <w:proofErr w:type="gramStart"/>
+      <w:r>
+        <w:rPr>
+          <w:rFonts w:ascii="Times New Roman" w:hAnsi="Times New Roman"/>
+          <w:b/>
+          <w:sz w:val="28"/>
+          <w:szCs w:val="28"/>
+        </w:rPr>
+        <w:t>}</w:t>
+      </w:r>
+      <w:r>
+        <w:rPr>
+          <w:rFonts w:ascii="Times New Roman" w:hAnsi="Times New Roman"/>
+          <w:b/>
+          <w:sz w:val="28"/>
+          <w:szCs w:val="28"/>
+        </w:rPr>
+        <w:t>.</w:t>
+      </w:r>
+      <w:r>
+        <w:rPr>
+          <w:rFonts w:ascii="Times New Roman" w:hAnsi="Times New Roman"/>
+          <w:b/>
+          <w:sz w:val="28"/>
+          <w:szCs w:val="28"/>
+        </w:rPr>
+        <w:t>{</w:t>
+      </w:r>
+      <w:proofErr w:type="gramEnd"/>
+      <w:r>
+        <w:rPr>
+          <w:rFonts w:ascii="Times New Roman" w:hAnsi="Times New Roman"/>
+          <w:b/>
+          <w:sz w:val="28"/>
+          <w:szCs w:val="28"/>
+        </w:rPr>
+        <w:t>{</w:t>
+      </w:r>
+      <w:proofErr w:type="gramStart"/>
+      <w:r>
+        <w:rPr>
+          <w:rFonts w:ascii="Times New Roman" w:hAnsi="Times New Roman"/>
+          <w:b/>
+          <w:sz w:val="28"/>
+          <w:szCs w:val="28"/>
+          <w:lang w:val="en-US"/>
+        </w:rPr>
+        <w:t>subject</w:t>
+      </w:r>
+      <w:r>
+        <w:rPr>
+          <w:rFonts w:ascii="Times New Roman" w:hAnsi="Times New Roman"/>
+          <w:b/>
+          <w:sz w:val="28"/>
+          <w:szCs w:val="28"/>
+        </w:rPr>
+        <w:t>.</w:t>
+      </w:r>
+      <w:r>
+        <w:rPr>
+          <w:rFonts w:ascii="Times New Roman" w:hAnsi="Times New Roman"/>
+          <w:b/>
+          <w:sz w:val="28"/>
+          <w:szCs w:val="28"/>
+          <w:lang w:val="en-US"/>
+        </w:rPr>
+        <w:t>code</w:t>
+      </w:r>
+      <w:proofErr w:type="gramEnd"/>
+      <w:r>
+        <w:rPr>
+          <w:rFonts w:ascii="Times New Roman" w:hAnsi="Times New Roman"/>
+          <w:b/>
+          <w:sz w:val="28"/>
+          <w:szCs w:val="28"/>
+        </w:rPr>
+        <w:t>}}</w:t>
+      </w:r>
+      <w:r>
+        <w:rPr>
+          <w:rFonts w:ascii="Times New Roman" w:hAnsi="Times New Roman"/>
+          <w:b/>
+          <w:sz w:val="28"/>
+          <w:szCs w:val="28"/>
+        </w:rPr>
+        <w:t xml:space="preserve"> </w:t>
+      </w:r>
+      <w:r>
+        <w:rPr>
+          <w:rFonts w:ascii="Times New Roman" w:hAnsi="Times New Roman"/>
+          <w:b/>
+          <w:sz w:val="28"/>
+          <w:szCs w:val="28"/>
+        </w:rPr>
         <w:t>{{</w:t>
       </w:r>
-      <w:proofErr w:type="spellStart"/>
-      <w:proofErr w:type="gramStart"/>
       <w:r>
         <w:rPr>
           <w:rFonts w:ascii="Times New Roman" w:hAnsi="Times New Roman"/>
@@ -3363,38 +3615,35 @@
           <w:szCs w:val="28"/>
           <w:lang w:val="en-US"/>
         </w:rPr>
-        <w:t>subject.code</w:t>
-      </w:r>
-      <w:proofErr w:type="spellEnd"/>
-      <w:proofErr w:type="gramEnd"/>
+        <w:t>subject</w:t>
+      </w:r>
       <w:r>
         <w:rPr>
           <w:rFonts w:ascii="Times New Roman" w:hAnsi="Times New Roman"/>
           <w:b/>
           <w:sz w:val="28"/>
           <w:szCs w:val="28"/>
+        </w:rPr>
+        <w:t>.</w:t>
+      </w:r>
+      <w:r>
+        <w:rPr>
+          <w:rFonts w:ascii="Times New Roman" w:hAnsi="Times New Roman"/>
+          <w:b/>
+          <w:sz w:val="28"/>
+          <w:szCs w:val="28"/>
           <w:lang w:val="en-US"/>
         </w:rPr>
+        <w:t>name</w:t>
+      </w:r>
+      <w:r>
+        <w:rPr>
+          <w:rFonts w:ascii="Times New Roman" w:hAnsi="Times New Roman"/>
+          <w:b/>
+          <w:sz w:val="28"/>
+          <w:szCs w:val="28"/>
+        </w:rPr>
         <w:t>}}</w:t>
-      </w:r>
-      <w:r>
-        <w:rPr>
-          <w:rFonts w:ascii="Times New Roman" w:hAnsi="Times New Roman"/>
-          <w:b/>
-          <w:sz w:val="28"/>
-          <w:szCs w:val="28"/>
-        </w:rPr>
-        <w:t xml:space="preserve"> </w:t>
-      </w:r>
-      <w:r>
-        <w:rPr>
-          <w:rFonts w:ascii="Times New Roman" w:hAnsi="Times New Roman"/>
-          <w:b/>
-          <w:sz w:val="28"/>
-          <w:szCs w:val="28"/>
-          <w:lang w:val="en-US"/>
-        </w:rPr>
-        <w:t>{{subject.name}}</w:t>
       </w:r>
     </w:p>
     <w:p>
@@ -3463,7 +3712,62 @@
           <w:sz w:val="28"/>
           <w:szCs w:val="28"/>
         </w:rPr>
-        <w:t xml:space="preserve"> {{</w:t>
+        <w:t xml:space="preserve"> </w:t>
+      </w:r>
+      <w:r>
+        <w:rPr>
+          <w:sz w:val="28"/>
+          <w:szCs w:val="28"/>
+        </w:rPr>
+        <w:t>{{</w:t>
+      </w:r>
+      <w:proofErr w:type="spellStart"/>
+      <w:proofErr w:type="gramStart"/>
+      <w:r>
+        <w:rPr>
+          <w:sz w:val="28"/>
+          <w:szCs w:val="28"/>
+        </w:rPr>
+        <w:t>subject.type</w:t>
+      </w:r>
+      <w:proofErr w:type="spellEnd"/>
+      <w:proofErr w:type="gramEnd"/>
+      <w:r>
+        <w:rPr>
+          <w:sz w:val="28"/>
+          <w:szCs w:val="28"/>
+        </w:rPr>
+        <w:t>}</w:t>
+      </w:r>
+      <w:proofErr w:type="gramStart"/>
+      <w:r>
+        <w:rPr>
+          <w:sz w:val="28"/>
+          <w:szCs w:val="28"/>
+        </w:rPr>
+        <w:t>}</w:t>
+      </w:r>
+      <w:r>
+        <w:rPr>
+          <w:sz w:val="28"/>
+          <w:szCs w:val="28"/>
+        </w:rPr>
+        <w:t>.</w:t>
+      </w:r>
+      <w:r>
+        <w:rPr>
+          <w:sz w:val="28"/>
+          <w:szCs w:val="28"/>
+        </w:rPr>
+        <w:t>{</w:t>
+      </w:r>
+      <w:proofErr w:type="gramEnd"/>
+      <w:r>
+        <w:rPr>
+          <w:sz w:val="28"/>
+          <w:szCs w:val="28"/>
+        </w:rPr>
+        <w:t>{</w:t>
       </w:r>
       <w:proofErr w:type="gramStart"/>
       <w:r>
@@ -4593,7 +4897,7 @@
           <w:szCs w:val="28"/>
         </w:rPr>
       </w:pPr>
-      <w:bookmarkStart w:id="3" w:name="_Hlk195168888"/>
+      <w:bookmarkStart w:id="4" w:name="_Hlk195168888"/>
       <w:r>
         <w:rPr>
           <w:bCs/>
@@ -4626,7 +4930,7 @@
             </w:tcBorders>
             <w:vAlign w:val="center"/>
           </w:tcPr>
-          <w:bookmarkEnd w:id="3"/>
+          <w:bookmarkEnd w:id="4"/>
           <w:p>
             <w:pPr>
               <w:spacing w:after="0" w:line="240" w:lineRule="auto"/>
@@ -6510,6 +6814,7 @@
                 <w:szCs w:val="24"/>
                 <w:lang w:val="en-US"/>
               </w:rPr>
+              <w:lastRenderedPageBreak/>
               <w:t xml:space="preserve">{% for skill in </w:t>
             </w:r>
             <w:proofErr w:type="spellStart"/>
@@ -6644,7 +6949,6 @@
                 <w:szCs w:val="24"/>
                 <w:lang w:val="en-US"/>
               </w:rPr>
-              <w:lastRenderedPageBreak/>
               <w:t>{{</w:t>
             </w:r>
             <w:proofErr w:type="spellStart"/>
@@ -7292,66 +7596,6 @@
                 <w:szCs w:val="24"/>
                 <w:lang w:val="en-US" w:eastAsia="en-US"/>
               </w:rPr>
-              <w:t xml:space="preserve"> </w:t>
-            </w:r>
-            <w:r>
-              <w:rPr>
-                <w:rFonts w:ascii="Times New Roman" w:hAnsi="Times New Roman"/>
-                <w:sz w:val="24"/>
-                <w:szCs w:val="24"/>
-                <w:lang w:val="en-US" w:eastAsia="en-US"/>
-              </w:rPr>
-              <w:t xml:space="preserve">+ </w:t>
-            </w:r>
-            <w:proofErr w:type="spellStart"/>
-            <w:proofErr w:type="gramStart"/>
-            <w:r>
-              <w:rPr>
-                <w:rFonts w:ascii="Times New Roman" w:hAnsi="Times New Roman"/>
-                <w:sz w:val="24"/>
-                <w:szCs w:val="24"/>
-                <w:lang w:val="en-US" w:eastAsia="en-US"/>
-              </w:rPr>
-              <w:t>skills.personal</w:t>
-            </w:r>
-            <w:proofErr w:type="spellEnd"/>
-            <w:proofErr w:type="gramEnd"/>
-            <w:r>
-              <w:rPr>
-                <w:rFonts w:ascii="Times New Roman" w:hAnsi="Times New Roman"/>
-                <w:sz w:val="24"/>
-                <w:szCs w:val="24"/>
-                <w:lang w:val="en-US" w:eastAsia="en-US"/>
-              </w:rPr>
-              <w:t xml:space="preserve"> </w:t>
-            </w:r>
-            <w:r>
-              <w:rPr>
-                <w:rFonts w:ascii="Times New Roman" w:hAnsi="Times New Roman"/>
-                <w:sz w:val="24"/>
-                <w:szCs w:val="24"/>
-                <w:lang w:val="en-US" w:eastAsia="en-US"/>
-              </w:rPr>
-              <w:t xml:space="preserve">+ </w:t>
-            </w:r>
-            <w:proofErr w:type="spellStart"/>
-            <w:r>
-              <w:rPr>
-                <w:rFonts w:ascii="Times New Roman" w:hAnsi="Times New Roman"/>
-                <w:sz w:val="24"/>
-                <w:szCs w:val="24"/>
-                <w:lang w:val="en-US" w:eastAsia="en-US"/>
-              </w:rPr>
-              <w:t>skills.aim</w:t>
-            </w:r>
-            <w:proofErr w:type="spellEnd"/>
-            <w:r>
-              <w:rPr>
-                <w:rFonts w:ascii="Times New Roman" w:hAnsi="Times New Roman"/>
-                <w:sz w:val="24"/>
-                <w:szCs w:val="24"/>
-                <w:lang w:val="en-US" w:eastAsia="en-US"/>
-              </w:rPr>
               <w:t>)</w:t>
             </w:r>
             <w:r>
@@ -7422,6 +7666,7 @@
                 <w:rFonts w:ascii="Times New Roman" w:hAnsi="Times New Roman"/>
                 <w:sz w:val="24"/>
                 <w:szCs w:val="24"/>
+                <w:lang w:val="en-US"/>
               </w:rPr>
             </w:pPr>
             <w:r>
@@ -7885,22 +8130,22 @@
           <w:lang w:val="en-US"/>
         </w:rPr>
       </w:pPr>
-      <w:bookmarkStart w:id="4" w:name="_heading=h.3znysh7" w:colFirst="0" w:colLast="0"/>
-      <w:bookmarkEnd w:id="4"/>
+      <w:bookmarkStart w:id="5" w:name="_heading=h.3znysh7" w:colFirst="0" w:colLast="0"/>
+      <w:bookmarkEnd w:id="5"/>
     </w:p>
     <w:p>
       <w:pPr>
         <w:pStyle w:val="1"/>
         <w:spacing w:before="0" w:after="0"/>
       </w:pPr>
-      <w:bookmarkStart w:id="5" w:name="_Toc207263417"/>
+      <w:bookmarkStart w:id="6" w:name="_Toc207263417"/>
       <w:r>
         <w:t>2</w:t>
       </w:r>
       <w:r>
         <w:t xml:space="preserve"> СТРУКТУРА И СОДЕРЖАНИЕ УЧЕБНОЙ ДИСЦИПЛИНЫ</w:t>
       </w:r>
-      <w:bookmarkEnd w:id="5"/>
+      <w:bookmarkEnd w:id="6"/>
     </w:p>
     <w:p>
       <w:pPr>
@@ -7964,7 +8209,7 @@
                 <w:szCs w:val="24"/>
               </w:rPr>
             </w:pPr>
-            <w:bookmarkStart w:id="6" w:name="_Hlk195170792"/>
+            <w:bookmarkStart w:id="7" w:name="_Hlk195170792"/>
             <w:r>
               <w:rPr>
                 <w:rFonts w:ascii="Times New Roman" w:hAnsi="Times New Roman"/>
@@ -8197,73 +8442,73 @@
                 <w:szCs w:val="24"/>
                 <w:lang w:val="en-US"/>
               </w:rPr>
+              <w:t>total_hours_lectures.value</w:t>
+            </w:r>
+            <w:proofErr w:type="spellEnd"/>
+            <w:r>
+              <w:rPr>
+                <w:rFonts w:ascii="Times New Roman" w:hAnsi="Times New Roman"/>
+                <w:b/>
+                <w:sz w:val="24"/>
+                <w:szCs w:val="24"/>
+                <w:lang w:val="en-US"/>
+              </w:rPr>
+              <w:t xml:space="preserve"> + </w:t>
+            </w:r>
+            <w:proofErr w:type="spellStart"/>
+            <w:r>
+              <w:rPr>
+                <w:rFonts w:ascii="Times New Roman" w:hAnsi="Times New Roman"/>
+                <w:b/>
+                <w:sz w:val="24"/>
+                <w:szCs w:val="24"/>
+                <w:lang w:val="en-US"/>
+              </w:rPr>
+              <w:t>lesson.hour</w:t>
+            </w:r>
+            <w:proofErr w:type="spellEnd"/>
+            <w:r>
+              <w:rPr>
+                <w:rFonts w:ascii="Times New Roman" w:hAnsi="Times New Roman"/>
+                <w:b/>
+                <w:sz w:val="24"/>
+                <w:szCs w:val="24"/>
+                <w:lang w:val="en-US"/>
+              </w:rPr>
+              <w:t xml:space="preserve"> %}{% </w:t>
+            </w:r>
+            <w:proofErr w:type="spellStart"/>
+            <w:r>
+              <w:rPr>
+                <w:rFonts w:ascii="Times New Roman" w:hAnsi="Times New Roman"/>
+                <w:b/>
+                <w:sz w:val="24"/>
+                <w:szCs w:val="24"/>
+                <w:lang w:val="en-US"/>
+              </w:rPr>
+              <w:t>endfor</w:t>
+            </w:r>
+            <w:proofErr w:type="spellEnd"/>
+            <w:r>
+              <w:rPr>
+                <w:rFonts w:ascii="Times New Roman" w:hAnsi="Times New Roman"/>
+                <w:b/>
+                <w:sz w:val="24"/>
+                <w:szCs w:val="24"/>
+                <w:lang w:val="en-US"/>
+              </w:rPr>
+              <w:t xml:space="preserve"> %}{% for lesson in </w:t>
+            </w:r>
+            <w:proofErr w:type="spellStart"/>
+            <w:r>
+              <w:rPr>
+                <w:rFonts w:ascii="Times New Roman" w:hAnsi="Times New Roman"/>
+                <w:b/>
+                <w:sz w:val="24"/>
+                <w:szCs w:val="24"/>
+                <w:lang w:val="en-US"/>
+              </w:rPr>
               <w:lastRenderedPageBreak/>
-              <w:t>total_hours_lectures.value</w:t>
-            </w:r>
-            <w:proofErr w:type="spellEnd"/>
-            <w:r>
-              <w:rPr>
-                <w:rFonts w:ascii="Times New Roman" w:hAnsi="Times New Roman"/>
-                <w:b/>
-                <w:sz w:val="24"/>
-                <w:szCs w:val="24"/>
-                <w:lang w:val="en-US"/>
-              </w:rPr>
-              <w:t xml:space="preserve"> + </w:t>
-            </w:r>
-            <w:proofErr w:type="spellStart"/>
-            <w:r>
-              <w:rPr>
-                <w:rFonts w:ascii="Times New Roman" w:hAnsi="Times New Roman"/>
-                <w:b/>
-                <w:sz w:val="24"/>
-                <w:szCs w:val="24"/>
-                <w:lang w:val="en-US"/>
-              </w:rPr>
-              <w:t>lesson.hour</w:t>
-            </w:r>
-            <w:proofErr w:type="spellEnd"/>
-            <w:r>
-              <w:rPr>
-                <w:rFonts w:ascii="Times New Roman" w:hAnsi="Times New Roman"/>
-                <w:b/>
-                <w:sz w:val="24"/>
-                <w:szCs w:val="24"/>
-                <w:lang w:val="en-US"/>
-              </w:rPr>
-              <w:t xml:space="preserve"> %}{% </w:t>
-            </w:r>
-            <w:proofErr w:type="spellStart"/>
-            <w:r>
-              <w:rPr>
-                <w:rFonts w:ascii="Times New Roman" w:hAnsi="Times New Roman"/>
-                <w:b/>
-                <w:sz w:val="24"/>
-                <w:szCs w:val="24"/>
-                <w:lang w:val="en-US"/>
-              </w:rPr>
-              <w:t>endfor</w:t>
-            </w:r>
-            <w:proofErr w:type="spellEnd"/>
-            <w:r>
-              <w:rPr>
-                <w:rFonts w:ascii="Times New Roman" w:hAnsi="Times New Roman"/>
-                <w:b/>
-                <w:sz w:val="24"/>
-                <w:szCs w:val="24"/>
-                <w:lang w:val="en-US"/>
-              </w:rPr>
-              <w:t xml:space="preserve"> %}{% for lesson in </w:t>
-            </w:r>
-            <w:proofErr w:type="spellStart"/>
-            <w:r>
-              <w:rPr>
-                <w:rFonts w:ascii="Times New Roman" w:hAnsi="Times New Roman"/>
-                <w:b/>
-                <w:sz w:val="24"/>
-                <w:szCs w:val="24"/>
-                <w:lang w:val="en-US"/>
-              </w:rPr>
               <w:t>theme.practices</w:t>
             </w:r>
             <w:proofErr w:type="spellEnd"/>
@@ -9847,7 +10092,7 @@
               </w:rPr>
               <w:t xml:space="preserve">Промежуточная аттестация в форме </w:t>
             </w:r>
-            <w:bookmarkStart w:id="7" w:name="_Hlk213558599"/>
+            <w:bookmarkStart w:id="8" w:name="_Hlk213558599"/>
             <w:r>
               <w:rPr>
                 <w:rFonts w:ascii="Times New Roman" w:hAnsi="Times New Roman"/>
@@ -9957,7 +10202,7 @@
               </w:rPr>
               <w:t xml:space="preserve"> %}</w:t>
             </w:r>
-            <w:bookmarkEnd w:id="7"/>
+            <w:bookmarkEnd w:id="8"/>
           </w:p>
         </w:tc>
         <w:tc>
@@ -10023,7 +10268,7 @@
           </w:p>
         </w:tc>
       </w:tr>
-      <w:bookmarkEnd w:id="6"/>
+      <w:bookmarkEnd w:id="7"/>
     </w:tbl>
     <w:p>
       <w:pPr>
@@ -10178,20 +10423,57 @@
           <w:b/>
           <w:sz w:val="28"/>
           <w:szCs w:val="28"/>
+        </w:rPr>
+      </w:pPr>
+      <w:r>
+        <w:rPr>
+          <w:rFonts w:ascii="Times New Roman" w:hAnsi="Times New Roman"/>
+          <w:b/>
+          <w:sz w:val="28"/>
+          <w:szCs w:val="28"/>
+        </w:rPr>
+        <w:t>{{</w:t>
+      </w:r>
+      <w:proofErr w:type="gramStart"/>
+      <w:r>
+        <w:rPr>
+          <w:rFonts w:ascii="Times New Roman" w:hAnsi="Times New Roman"/>
+          <w:b/>
+          <w:sz w:val="28"/>
+          <w:szCs w:val="28"/>
           <w:lang w:val="en-US"/>
         </w:rPr>
-      </w:pPr>
+        <w:t>subject</w:t>
+      </w:r>
       <w:r>
         <w:rPr>
           <w:rFonts w:ascii="Times New Roman" w:hAnsi="Times New Roman"/>
           <w:b/>
           <w:sz w:val="28"/>
           <w:szCs w:val="28"/>
+        </w:rPr>
+        <w:t>.</w:t>
+      </w:r>
+      <w:r>
+        <w:rPr>
+          <w:rFonts w:ascii="Times New Roman" w:hAnsi="Times New Roman"/>
+          <w:b/>
+          <w:sz w:val="28"/>
+          <w:szCs w:val="28"/>
           <w:lang w:val="en-US"/>
         </w:rPr>
-        <w:t>{{</w:t>
-      </w:r>
-      <w:proofErr w:type="spellStart"/>
+        <w:t>type</w:t>
+      </w:r>
+      <w:proofErr w:type="gramEnd"/>
+      <w:r>
+        <w:rPr>
+          <w:rFonts w:ascii="Times New Roman" w:hAnsi="Times New Roman"/>
+          <w:b/>
+          <w:sz w:val="28"/>
+          <w:szCs w:val="28"/>
+        </w:rPr>
+        <w:t>}</w:t>
+      </w:r>
       <w:proofErr w:type="gramStart"/>
       <w:r>
         <w:rPr>
@@ -10199,11 +10481,67 @@
           <w:b/>
           <w:sz w:val="28"/>
           <w:szCs w:val="28"/>
+        </w:rPr>
+        <w:t>}</w:t>
+      </w:r>
+      <w:r>
+        <w:rPr>
+          <w:rFonts w:ascii="Times New Roman" w:hAnsi="Times New Roman"/>
+          <w:b/>
+          <w:sz w:val="28"/>
+          <w:szCs w:val="28"/>
+        </w:rPr>
+        <w:t>.</w:t>
+      </w:r>
+      <w:r>
+        <w:rPr>
+          <w:rFonts w:ascii="Times New Roman" w:hAnsi="Times New Roman"/>
+          <w:b/>
+          <w:sz w:val="28"/>
+          <w:szCs w:val="28"/>
+        </w:rPr>
+        <w:t>{</w:t>
+      </w:r>
+      <w:proofErr w:type="gramEnd"/>
+      <w:r>
+        <w:rPr>
+          <w:rFonts w:ascii="Times New Roman" w:hAnsi="Times New Roman"/>
+          <w:b/>
+          <w:sz w:val="28"/>
+          <w:szCs w:val="28"/>
+        </w:rPr>
+        <w:t>{</w:t>
+      </w:r>
+      <w:proofErr w:type="gramStart"/>
+      <w:r>
+        <w:rPr>
+          <w:rFonts w:ascii="Times New Roman" w:hAnsi="Times New Roman"/>
+          <w:b/>
+          <w:sz w:val="28"/>
+          <w:szCs w:val="28"/>
           <w:lang w:val="en-US"/>
         </w:rPr>
-        <w:t>subject.code</w:t>
-      </w:r>
-      <w:proofErr w:type="spellEnd"/>
+        <w:t>subject</w:t>
+      </w:r>
+      <w:r>
+        <w:rPr>
+          <w:rFonts w:ascii="Times New Roman" w:hAnsi="Times New Roman"/>
+          <w:b/>
+          <w:sz w:val="28"/>
+          <w:szCs w:val="28"/>
+        </w:rPr>
+        <w:t>.</w:t>
+      </w:r>
+      <w:r>
+        <w:rPr>
+          <w:rFonts w:ascii="Times New Roman" w:hAnsi="Times New Roman"/>
+          <w:b/>
+          <w:sz w:val="28"/>
+          <w:szCs w:val="28"/>
+          <w:lang w:val="en-US"/>
+        </w:rPr>
+        <w:t>code</w:t>
+      </w:r>
       <w:proofErr w:type="gramEnd"/>
       <w:r>
         <w:rPr>
@@ -10211,9 +10549,46 @@
           <w:b/>
           <w:sz w:val="28"/>
           <w:szCs w:val="28"/>
+        </w:rPr>
+        <w:t>}} {{</w:t>
+      </w:r>
+      <w:r>
+        <w:rPr>
+          <w:rFonts w:ascii="Times New Roman" w:hAnsi="Times New Roman"/>
+          <w:b/>
+          <w:sz w:val="28"/>
+          <w:szCs w:val="28"/>
           <w:lang w:val="en-US"/>
         </w:rPr>
-        <w:t>}} {{subject.name}}</w:t>
+        <w:t>subject</w:t>
+      </w:r>
+      <w:r>
+        <w:rPr>
+          <w:rFonts w:ascii="Times New Roman" w:hAnsi="Times New Roman"/>
+          <w:b/>
+          <w:sz w:val="28"/>
+          <w:szCs w:val="28"/>
+        </w:rPr>
+        <w:t>.</w:t>
+      </w:r>
+      <w:r>
+        <w:rPr>
+          <w:rFonts w:ascii="Times New Roman" w:hAnsi="Times New Roman"/>
+          <w:b/>
+          <w:sz w:val="28"/>
+          <w:szCs w:val="28"/>
+          <w:lang w:val="en-US"/>
+        </w:rPr>
+        <w:t>name</w:t>
+      </w:r>
+      <w:r>
+        <w:rPr>
+          <w:rFonts w:ascii="Times New Roman" w:hAnsi="Times New Roman"/>
+          <w:b/>
+          <w:sz w:val="28"/>
+          <w:szCs w:val="28"/>
+        </w:rPr>
+        <w:t>}}</w:t>
       </w:r>
     </w:p>
     <w:tbl>
@@ -10562,10 +10937,16 @@
             <w:r>
               <w:t xml:space="preserve"> in </w:t>
             </w:r>
+            <w:proofErr w:type="spellStart"/>
             <w:proofErr w:type="gramStart"/>
             <w:r>
+              <w:t>subject.</w:t>
+            </w:r>
+            <w:r>
               <w:t>chapters</w:t>
             </w:r>
+            <w:proofErr w:type="spellEnd"/>
+            <w:proofErr w:type="gramEnd"/>
             <w:r>
               <w:t xml:space="preserve"> </w:t>
             </w:r>
@@ -10584,7 +10965,6 @@
               <w:t>{</w:t>
             </w:r>
             <w:proofErr w:type="spellStart"/>
-            <w:proofErr w:type="gramEnd"/>
             <w:r>
               <w:rPr>
                 <w:i/>
@@ -11720,9 +12100,9 @@
                 <w:szCs w:val="24"/>
                 <w:lang w:val="en-US" w:eastAsia="ru-RU"/>
               </w:rPr>
-              <w:t>chapter_</w:t>
-            </w:r>
-            <w:proofErr w:type="gramStart"/>
+              <w:t>chapter_loop.index</w:t>
+            </w:r>
+            <w:proofErr w:type="spellEnd"/>
             <w:r>
               <w:rPr>
                 <w:rFonts w:ascii="Times New Roman" w:hAnsi="Times New Roman"/>
@@ -11731,10 +12111,8 @@
                 <w:szCs w:val="24"/>
                 <w:lang w:val="en-US" w:eastAsia="ru-RU"/>
               </w:rPr>
-              <w:t>loop.index</w:t>
-            </w:r>
-            <w:proofErr w:type="spellEnd"/>
-            <w:proofErr w:type="gramEnd"/>
+              <w:t>}}</w:t>
+            </w:r>
             <w:r>
               <w:rPr>
                 <w:rFonts w:ascii="Times New Roman" w:hAnsi="Times New Roman"/>
@@ -11743,39 +12121,7 @@
                 <w:szCs w:val="24"/>
                 <w:lang w:val="en-US" w:eastAsia="ru-RU"/>
               </w:rPr>
-              <w:t>}</w:t>
-            </w:r>
-            <w:proofErr w:type="gramStart"/>
-            <w:r>
-              <w:rPr>
-                <w:rFonts w:ascii="Times New Roman" w:hAnsi="Times New Roman"/>
-                <w:b/>
-                <w:sz w:val="24"/>
-                <w:szCs w:val="24"/>
-                <w:lang w:val="en-US" w:eastAsia="ru-RU"/>
-              </w:rPr>
-              <w:t>}</w:t>
-            </w:r>
-            <w:r>
-              <w:rPr>
-                <w:rFonts w:ascii="Times New Roman" w:hAnsi="Times New Roman"/>
-                <w:b/>
-                <w:sz w:val="24"/>
-                <w:szCs w:val="24"/>
-                <w:lang w:val="en-US" w:eastAsia="ru-RU"/>
-              </w:rPr>
-              <w:t>.{</w:t>
-            </w:r>
-            <w:proofErr w:type="gramEnd"/>
-            <w:r>
-              <w:rPr>
-                <w:rFonts w:ascii="Times New Roman" w:hAnsi="Times New Roman"/>
-                <w:b/>
-                <w:sz w:val="24"/>
-                <w:szCs w:val="24"/>
-                <w:lang w:val="en-US" w:eastAsia="ru-RU"/>
-              </w:rPr>
-              <w:t>{</w:t>
+              <w:t>.{{</w:t>
             </w:r>
             <w:proofErr w:type="spellStart"/>
             <w:proofErr w:type="gramStart"/>
@@ -14615,7 +14961,7 @@
                 <w:bCs w:val="0"/>
               </w:rPr>
             </w:pPr>
-            <w:bookmarkStart w:id="8" w:name="_Hlk213552397"/>
+            <w:bookmarkStart w:id="9" w:name="_Hlk213552397"/>
             <w:r>
               <w:rPr>
                 <w:b/>
@@ -14848,43 +15194,23 @@
                 <w:bCs w:val="0"/>
                 <w:lang w:val="ru-RU"/>
               </w:rPr>
-              <w:t xml:space="preserve"> {% </w:t>
-            </w:r>
-            <w:r>
-              <w:rPr>
-                <w:b/>
-                <w:bCs w:val="0"/>
-              </w:rPr>
-              <w:t>if</w:t>
-            </w:r>
+              <w:t xml:space="preserve"> </w:t>
+            </w:r>
+            <w:bookmarkStart w:id="10" w:name="_Hlk214407422"/>
             <w:r>
               <w:rPr>
                 <w:b/>
                 <w:bCs w:val="0"/>
                 <w:lang w:val="ru-RU"/>
               </w:rPr>
-              <w:t xml:space="preserve"> </w:t>
+              <w:t xml:space="preserve">{% </w:t>
             </w:r>
             <w:r>
               <w:rPr>
                 <w:b/>
                 <w:bCs w:val="0"/>
               </w:rPr>
-              <w:t>sub</w:t>
-            </w:r>
-            <w:r>
-              <w:rPr>
-                <w:b/>
-                <w:bCs w:val="0"/>
-              </w:rPr>
-              <w:t>j</w:t>
-            </w:r>
-            <w:r>
-              <w:rPr>
-                <w:b/>
-                <w:bCs w:val="0"/>
-              </w:rPr>
-              <w:t>ect</w:t>
+              <w:t>if</w:t>
             </w:r>
             <w:r>
               <w:rPr>
@@ -14892,14 +15218,28 @@
                 <w:bCs w:val="0"/>
                 <w:lang w:val="ru-RU"/>
               </w:rPr>
-              <w:t>.</w:t>
+              <w:t xml:space="preserve"> </w:t>
             </w:r>
             <w:r>
               <w:rPr>
                 <w:b/>
                 <w:bCs w:val="0"/>
               </w:rPr>
-              <w:t>is</w:t>
+              <w:t>sub</w:t>
+            </w:r>
+            <w:r>
+              <w:rPr>
+                <w:b/>
+                <w:bCs w:val="0"/>
+              </w:rPr>
+              <w:t>j</w:t>
+            </w:r>
+            <w:r>
+              <w:rPr>
+                <w:b/>
+                <w:bCs w:val="0"/>
+              </w:rPr>
+              <w:t>ect</w:t>
             </w:r>
             <w:r>
               <w:rPr>
@@ -14907,14 +15247,14 @@
                 <w:bCs w:val="0"/>
                 <w:lang w:val="ru-RU"/>
               </w:rPr>
-              <w:t>_</w:t>
+              <w:t>.</w:t>
             </w:r>
             <w:r>
               <w:rPr>
                 <w:b/>
                 <w:bCs w:val="0"/>
               </w:rPr>
-              <w:t>exam</w:t>
+              <w:t>is</w:t>
             </w:r>
             <w:r>
               <w:rPr>
@@ -14922,48 +15262,55 @@
                 <w:bCs w:val="0"/>
                 <w:lang w:val="ru-RU"/>
               </w:rPr>
-              <w:t xml:space="preserve"> </w:t>
-            </w:r>
-            <w:proofErr w:type="gramStart"/>
+              <w:t>_</w:t>
+            </w:r>
+            <w:r>
+              <w:rPr>
+                <w:b/>
+                <w:bCs w:val="0"/>
+              </w:rPr>
+              <w:t>exam</w:t>
+            </w:r>
             <w:r>
               <w:rPr>
                 <w:b/>
                 <w:bCs w:val="0"/>
                 <w:lang w:val="ru-RU"/>
               </w:rPr>
-              <w:t>%}</w:t>
-            </w:r>
+              <w:t xml:space="preserve"> </w:t>
+            </w:r>
+            <w:proofErr w:type="gramStart"/>
             <w:r>
               <w:rPr>
                 <w:b/>
                 <w:bCs w:val="0"/>
                 <w:lang w:val="ru-RU"/>
               </w:rPr>
-              <w:t>экзамена</w:t>
-            </w:r>
-            <w:proofErr w:type="gramEnd"/>
+              <w:t>%}</w:t>
+            </w:r>
             <w:r>
               <w:rPr>
                 <w:b/>
                 <w:bCs w:val="0"/>
                 <w:lang w:val="ru-RU"/>
               </w:rPr>
-              <w:t xml:space="preserve">{% </w:t>
-            </w:r>
-            <w:r>
-              <w:rPr>
-                <w:b/>
-                <w:bCs w:val="0"/>
-              </w:rPr>
-              <w:t>else</w:t>
-            </w:r>
+              <w:t>экзамена</w:t>
+            </w:r>
+            <w:proofErr w:type="gramEnd"/>
             <w:r>
               <w:rPr>
                 <w:b/>
                 <w:bCs w:val="0"/>
                 <w:lang w:val="ru-RU"/>
               </w:rPr>
-              <w:t xml:space="preserve"> %} </w:t>
+              <w:t xml:space="preserve">{% </w:t>
+            </w:r>
+            <w:r>
+              <w:rPr>
+                <w:b/>
+                <w:bCs w:val="0"/>
+              </w:rPr>
+              <w:t>else</w:t>
             </w:r>
             <w:r>
               <w:rPr>
@@ -14971,7 +15318,7 @@
                 <w:bCs w:val="0"/>
                 <w:lang w:val="ru-RU"/>
               </w:rPr>
-              <w:t>зачета</w:t>
+              <w:t xml:space="preserve"> %} </w:t>
             </w:r>
             <w:r>
               <w:rPr>
@@ -14979,7 +15326,7 @@
                 <w:bCs w:val="0"/>
                 <w:lang w:val="ru-RU"/>
               </w:rPr>
-              <w:t xml:space="preserve"> </w:t>
+              <w:t>зачета</w:t>
             </w:r>
             <w:r>
               <w:rPr>
@@ -14987,7 +15334,7 @@
                 <w:bCs w:val="0"/>
                 <w:lang w:val="ru-RU"/>
               </w:rPr>
-              <w:t>с</w:t>
+              <w:t xml:space="preserve"> </w:t>
             </w:r>
             <w:r>
               <w:rPr>
@@ -14995,7 +15342,7 @@
                 <w:bCs w:val="0"/>
                 <w:lang w:val="ru-RU"/>
               </w:rPr>
-              <w:t xml:space="preserve"> </w:t>
+              <w:t>с</w:t>
             </w:r>
             <w:r>
               <w:rPr>
@@ -15003,7 +15350,7 @@
                 <w:bCs w:val="0"/>
                 <w:lang w:val="ru-RU"/>
               </w:rPr>
-              <w:t>оценкой</w:t>
+              <w:t xml:space="preserve"> </w:t>
             </w:r>
             <w:r>
               <w:rPr>
@@ -15011,7 +15358,7 @@
                 <w:bCs w:val="0"/>
                 <w:lang w:val="ru-RU"/>
               </w:rPr>
-              <w:t xml:space="preserve"> (</w:t>
+              <w:t>оценкой</w:t>
             </w:r>
             <w:r>
               <w:rPr>
@@ -15019,7 +15366,7 @@
                 <w:bCs w:val="0"/>
                 <w:lang w:val="ru-RU"/>
               </w:rPr>
-              <w:t>дифференцированного</w:t>
+              <w:t xml:space="preserve"> (</w:t>
             </w:r>
             <w:r>
               <w:rPr>
@@ -15027,7 +15374,7 @@
                 <w:bCs w:val="0"/>
                 <w:lang w:val="ru-RU"/>
               </w:rPr>
-              <w:t xml:space="preserve"> </w:t>
+              <w:t>дифференцированного</w:t>
             </w:r>
             <w:r>
               <w:rPr>
@@ -15035,7 +15382,7 @@
                 <w:bCs w:val="0"/>
                 <w:lang w:val="ru-RU"/>
               </w:rPr>
-              <w:t>зачета</w:t>
+              <w:t xml:space="preserve"> </w:t>
             </w:r>
             <w:r>
               <w:rPr>
@@ -15043,14 +15390,7 @@
                 <w:bCs w:val="0"/>
                 <w:lang w:val="ru-RU"/>
               </w:rPr>
-              <w:t xml:space="preserve">) {% </w:t>
-            </w:r>
-            <w:r>
-              <w:rPr>
-                <w:b/>
-                <w:bCs w:val="0"/>
-              </w:rPr>
-              <w:t>endif</w:t>
+              <w:t>зачета</w:t>
             </w:r>
             <w:r>
               <w:rPr>
@@ -15058,8 +15398,24 @@
                 <w:bCs w:val="0"/>
                 <w:lang w:val="ru-RU"/>
               </w:rPr>
+              <w:t xml:space="preserve">) {% </w:t>
+            </w:r>
+            <w:r>
+              <w:rPr>
+                <w:b/>
+                <w:bCs w:val="0"/>
+              </w:rPr>
+              <w:t>endif</w:t>
+            </w:r>
+            <w:r>
+              <w:rPr>
+                <w:b/>
+                <w:bCs w:val="0"/>
+                <w:lang w:val="ru-RU"/>
+              </w:rPr>
               <w:t xml:space="preserve"> %}</w:t>
             </w:r>
+            <w:bookmarkEnd w:id="10"/>
           </w:p>
         </w:tc>
         <w:tc>
@@ -15116,7 +15472,7 @@
           </w:p>
         </w:tc>
       </w:tr>
-      <w:bookmarkEnd w:id="8"/>
+      <w:bookmarkEnd w:id="9"/>
       <w:tr>
         <w:trPr>
           <w:trHeight w:val="23"/>
@@ -15294,7 +15650,7 @@
           <w:szCs w:val="28"/>
         </w:rPr>
       </w:pPr>
-      <w:bookmarkStart w:id="9" w:name="_Toc207263418"/>
+      <w:bookmarkStart w:id="11" w:name="_Toc207263418"/>
       <w:r>
         <w:rPr>
           <w:szCs w:val="28"/>
@@ -15314,7 +15670,7 @@
         </w:rPr>
         <w:t>Й ДИСЦИПЛИНЫ</w:t>
       </w:r>
-      <w:bookmarkEnd w:id="9"/>
+      <w:bookmarkEnd w:id="11"/>
     </w:p>
     <w:p>
       <w:pPr>
@@ -15339,8 +15695,8 @@
           <w:lang w:eastAsia="en-US"/>
         </w:rPr>
       </w:pPr>
-      <w:bookmarkStart w:id="10" w:name="_heading=h.3dy6vkm" w:colFirst="0" w:colLast="0"/>
-      <w:bookmarkEnd w:id="10"/>
+      <w:bookmarkStart w:id="12" w:name="_heading=h.3dy6vkm" w:colFirst="0" w:colLast="0"/>
+      <w:bookmarkEnd w:id="12"/>
       <w:r>
         <w:rPr>
           <w:rFonts w:ascii="Times New Roman" w:hAnsi="Times New Roman"/>
@@ -15438,7 +15794,7 @@
           <w:szCs w:val="28"/>
           <w:lang w:val="en-US" w:eastAsia="en-US"/>
         </w:rPr>
-        <w:t>code</w:t>
+        <w:t>type</w:t>
       </w:r>
       <w:proofErr w:type="gramEnd"/>
       <w:r>
@@ -15450,14 +15806,106 @@
           <w:szCs w:val="28"/>
           <w:lang w:eastAsia="en-US"/>
         </w:rPr>
+        <w:t>}</w:t>
+      </w:r>
+      <w:proofErr w:type="gramStart"/>
+      <w:r>
+        <w:rPr>
+          <w:rFonts w:ascii="Times New Roman" w:eastAsiaTheme="minorHAnsi" w:hAnsi="Times New Roman" w:cstheme="minorBidi"/>
+          <w:b/>
+          <w:bCs/>
+          <w:sz w:val="28"/>
+          <w:szCs w:val="28"/>
+          <w:lang w:eastAsia="en-US"/>
+        </w:rPr>
+        <w:t>}</w:t>
+      </w:r>
+      <w:r>
+        <w:rPr>
+          <w:rFonts w:ascii="Times New Roman" w:eastAsiaTheme="minorHAnsi" w:hAnsi="Times New Roman" w:cstheme="minorBidi"/>
+          <w:sz w:val="28"/>
+          <w:szCs w:val="28"/>
+          <w:lang w:eastAsia="en-US"/>
+        </w:rPr>
+        <w:t>.</w:t>
+      </w:r>
+      <w:r>
+        <w:rPr>
+          <w:rFonts w:ascii="Times New Roman" w:eastAsiaTheme="minorHAnsi" w:hAnsi="Times New Roman" w:cstheme="minorBidi"/>
+          <w:b/>
+          <w:bCs/>
+          <w:sz w:val="28"/>
+          <w:szCs w:val="28"/>
+          <w:lang w:eastAsia="en-US"/>
+        </w:rPr>
+        <w:t>{</w:t>
+      </w:r>
+      <w:proofErr w:type="gramEnd"/>
+      <w:r>
+        <w:rPr>
+          <w:rFonts w:ascii="Times New Roman" w:eastAsiaTheme="minorHAnsi" w:hAnsi="Times New Roman" w:cstheme="minorBidi"/>
+          <w:b/>
+          <w:bCs/>
+          <w:sz w:val="28"/>
+          <w:szCs w:val="28"/>
+          <w:lang w:eastAsia="en-US"/>
+        </w:rPr>
+        <w:t>{</w:t>
+      </w:r>
+      <w:proofErr w:type="gramStart"/>
+      <w:r>
+        <w:rPr>
+          <w:rFonts w:ascii="Times New Roman" w:eastAsiaTheme="minorHAnsi" w:hAnsi="Times New Roman" w:cstheme="minorBidi"/>
+          <w:b/>
+          <w:bCs/>
+          <w:sz w:val="28"/>
+          <w:szCs w:val="28"/>
+          <w:lang w:val="en-US" w:eastAsia="en-US"/>
+        </w:rPr>
+        <w:t>subject</w:t>
+      </w:r>
+      <w:r>
+        <w:rPr>
+          <w:rFonts w:ascii="Times New Roman" w:eastAsiaTheme="minorHAnsi" w:hAnsi="Times New Roman" w:cstheme="minorBidi"/>
+          <w:b/>
+          <w:bCs/>
+          <w:sz w:val="28"/>
+          <w:szCs w:val="28"/>
+          <w:lang w:eastAsia="en-US"/>
+        </w:rPr>
+        <w:t>.</w:t>
+      </w:r>
+      <w:r>
+        <w:rPr>
+          <w:rFonts w:ascii="Times New Roman" w:eastAsiaTheme="minorHAnsi" w:hAnsi="Times New Roman" w:cstheme="minorBidi"/>
+          <w:b/>
+          <w:bCs/>
+          <w:sz w:val="28"/>
+          <w:szCs w:val="28"/>
+          <w:lang w:val="en-US" w:eastAsia="en-US"/>
+        </w:rPr>
+        <w:t>code</w:t>
+      </w:r>
+      <w:proofErr w:type="gramEnd"/>
+      <w:r>
+        <w:rPr>
+          <w:rFonts w:ascii="Times New Roman" w:eastAsiaTheme="minorHAnsi" w:hAnsi="Times New Roman" w:cstheme="minorBidi"/>
+          <w:b/>
+          <w:bCs/>
+          <w:sz w:val="28"/>
+          <w:szCs w:val="28"/>
+          <w:lang w:eastAsia="en-US"/>
+        </w:rPr>
         <w:t>}}</w:t>
       </w:r>
       <w:r>
         <w:rPr>
-          <w:rFonts w:ascii="Times New Roman" w:hAnsi="Times New Roman"/>
+          <w:rFonts w:ascii="Times New Roman" w:eastAsiaTheme="minorHAnsi" w:hAnsi="Times New Roman" w:cstheme="minorBidi"/>
           <w:b/>
-          <w:sz w:val="28"/>
-          <w:szCs w:val="28"/>
+          <w:bCs/>
+          <w:sz w:val="28"/>
+          <w:szCs w:val="28"/>
+          <w:lang w:eastAsia="en-US"/>
         </w:rPr>
         <w:t xml:space="preserve"> </w:t>
       </w:r>
@@ -15616,7 +16064,7 @@
         </w:rPr>
         <w:t>»</w:t>
       </w:r>
-      <w:bookmarkStart w:id="11" w:name="_Hlk195173091"/>
+      <w:bookmarkStart w:id="13" w:name="_Hlk195173091"/>
       <w:r>
         <w:rPr>
           <w:rFonts w:ascii="Times New Roman" w:eastAsiaTheme="minorHAnsi" w:hAnsi="Times New Roman" w:cstheme="minorBidi"/>
@@ -15644,7 +16092,7 @@
         </w:rPr>
         <w:t xml:space="preserve"> оборудованием: </w:t>
       </w:r>
-      <w:bookmarkEnd w:id="11"/>
+      <w:bookmarkEnd w:id="13"/>
       <w:r>
         <w:rPr>
           <w:rFonts w:ascii="Times New Roman" w:eastAsiaTheme="minorHAnsi" w:hAnsi="Times New Roman" w:cstheme="minorBidi"/>
@@ -16082,7 +16530,7 @@
           <w:szCs w:val="28"/>
         </w:rPr>
       </w:pPr>
-      <w:bookmarkStart w:id="12" w:name="_Hlk195173268"/>
+      <w:bookmarkStart w:id="14" w:name="_Hlk195173268"/>
       <w:r>
         <w:rPr>
           <w:rFonts w:ascii="Times New Roman" w:eastAsiaTheme="minorHAnsi" w:hAnsi="Times New Roman"/>
@@ -16154,8 +16602,8 @@
           <w:szCs w:val="28"/>
         </w:rPr>
       </w:pPr>
-      <w:bookmarkStart w:id="13" w:name="_Hlk76482781"/>
-      <w:bookmarkEnd w:id="13"/>
+      <w:bookmarkStart w:id="15" w:name="_Hlk76482781"/>
+      <w:bookmarkEnd w:id="15"/>
       <w:r>
         <w:rPr>
           <w:rFonts w:ascii="Times New Roman" w:eastAsiaTheme="minorHAnsi" w:hAnsi="Times New Roman"/>
@@ -16173,7 +16621,7 @@
         </w:rPr>
         <w:t>издания</w:t>
       </w:r>
-      <w:bookmarkEnd w:id="12"/>
+      <w:bookmarkEnd w:id="14"/>
       <w:r>
         <w:rPr>
           <w:rFonts w:ascii="Times New Roman" w:hAnsi="Times New Roman"/>
@@ -16985,7 +17433,7 @@
       <w:pPr>
         <w:pStyle w:val="1"/>
       </w:pPr>
-      <w:bookmarkStart w:id="14" w:name="_Toc207263419"/>
+      <w:bookmarkStart w:id="16" w:name="_Toc207263419"/>
       <w:r>
         <w:lastRenderedPageBreak/>
         <w:t>4</w:t>
@@ -16993,7 +17441,7 @@
       <w:r>
         <w:t xml:space="preserve"> КОНТРОЛЬ И ОЦЕНКА РЕЗУЛЬТАТОВ ОСВОЕНИЯ УЧЕБНОЙ ДИСЦИПЛИНЫ</w:t>
       </w:r>
-      <w:bookmarkEnd w:id="14"/>
+      <w:bookmarkEnd w:id="16"/>
     </w:p>
     <w:p>
       <w:pPr>
@@ -17921,7 +18369,7 @@
           <w:lang w:eastAsia="en-US"/>
         </w:rPr>
       </w:pPr>
-      <w:bookmarkStart w:id="15" w:name="_Toc207263420"/>
+      <w:bookmarkStart w:id="17" w:name="_Toc207263420"/>
       <w:r>
         <w:rPr>
           <w:lang w:eastAsia="en-US"/>
@@ -17942,7 +18390,7 @@
         </w:rPr>
         <w:t>А</w:t>
       </w:r>
-      <w:bookmarkEnd w:id="15"/>
+      <w:bookmarkEnd w:id="17"/>
     </w:p>
     <w:p>
       <w:pPr>
@@ -17991,11 +18439,10 @@
           <w:rFonts w:ascii="Times New Roman" w:hAnsi="Times New Roman"/>
           <w:sz w:val="24"/>
           <w:szCs w:val="24"/>
-          <w:lang w:val="en-US" w:eastAsia="en-US"/>
+          <w:lang w:eastAsia="en-US"/>
         </w:rPr>
         <w:t>{{</w:t>
       </w:r>
-      <w:proofErr w:type="spellStart"/>
       <w:proofErr w:type="gramStart"/>
       <w:r>
         <w:rPr>
@@ -18004,10 +18451,17 @@
           <w:szCs w:val="24"/>
           <w:lang w:val="en-US" w:eastAsia="en-US"/>
         </w:rPr>
-        <w:t>subject.code</w:t>
-      </w:r>
-      <w:proofErr w:type="spellEnd"/>
-      <w:proofErr w:type="gramEnd"/>
+        <w:t>subject</w:t>
+      </w:r>
+      <w:r>
+        <w:rPr>
+          <w:rFonts w:ascii="Times New Roman" w:hAnsi="Times New Roman"/>
+          <w:sz w:val="24"/>
+          <w:szCs w:val="24"/>
+          <w:lang w:eastAsia="en-US"/>
+        </w:rPr>
+        <w:t>.</w:t>
+      </w:r>
       <w:r>
         <w:rPr>
           <w:rFonts w:ascii="Times New Roman" w:hAnsi="Times New Roman"/>
@@ -18015,8 +18469,9 @@
           <w:szCs w:val="24"/>
           <w:lang w:val="en-US" w:eastAsia="en-US"/>
         </w:rPr>
-        <w:t>}}</w:t>
-      </w:r>
+        <w:t>type</w:t>
+      </w:r>
+      <w:proofErr w:type="gramEnd"/>
       <w:r>
         <w:rPr>
           <w:rFonts w:ascii="Times New Roman" w:hAnsi="Times New Roman"/>
@@ -18024,8 +18479,47 @@
           <w:szCs w:val="24"/>
           <w:lang w:eastAsia="en-US"/>
         </w:rPr>
-        <w:t xml:space="preserve"> </w:t>
-      </w:r>
+        <w:t>}</w:t>
+      </w:r>
+      <w:proofErr w:type="gramStart"/>
+      <w:r>
+        <w:rPr>
+          <w:rFonts w:ascii="Times New Roman" w:hAnsi="Times New Roman"/>
+          <w:sz w:val="24"/>
+          <w:szCs w:val="24"/>
+          <w:lang w:eastAsia="en-US"/>
+        </w:rPr>
+        <w:t>}</w:t>
+      </w:r>
+      <w:r>
+        <w:rPr>
+          <w:rFonts w:ascii="Times New Roman" w:hAnsi="Times New Roman"/>
+          <w:sz w:val="24"/>
+          <w:szCs w:val="24"/>
+          <w:lang w:eastAsia="en-US"/>
+        </w:rPr>
+        <w:t>.</w:t>
+      </w:r>
+      <w:r>
+        <w:rPr>
+          <w:rFonts w:ascii="Times New Roman" w:hAnsi="Times New Roman"/>
+          <w:sz w:val="24"/>
+          <w:szCs w:val="24"/>
+          <w:lang w:eastAsia="en-US"/>
+        </w:rPr>
+        <w:t>{</w:t>
+      </w:r>
+      <w:proofErr w:type="gramEnd"/>
+      <w:r>
+        <w:rPr>
+          <w:rFonts w:ascii="Times New Roman" w:hAnsi="Times New Roman"/>
+          <w:sz w:val="24"/>
+          <w:szCs w:val="24"/>
+          <w:lang w:eastAsia="en-US"/>
+        </w:rPr>
+        <w:t>{</w:t>
+      </w:r>
+      <w:proofErr w:type="gramStart"/>
       <w:r>
         <w:rPr>
           <w:rFonts w:ascii="Times New Roman" w:hAnsi="Times New Roman"/>
@@ -18033,7 +18527,89 @@
           <w:szCs w:val="24"/>
           <w:lang w:val="en-US" w:eastAsia="en-US"/>
         </w:rPr>
-        <w:t>{{subject.name}}</w:t>
+        <w:t>subject</w:t>
+      </w:r>
+      <w:r>
+        <w:rPr>
+          <w:rFonts w:ascii="Times New Roman" w:hAnsi="Times New Roman"/>
+          <w:sz w:val="24"/>
+          <w:szCs w:val="24"/>
+          <w:lang w:eastAsia="en-US"/>
+        </w:rPr>
+        <w:t>.</w:t>
+      </w:r>
+      <w:r>
+        <w:rPr>
+          <w:rFonts w:ascii="Times New Roman" w:hAnsi="Times New Roman"/>
+          <w:sz w:val="24"/>
+          <w:szCs w:val="24"/>
+          <w:lang w:val="en-US" w:eastAsia="en-US"/>
+        </w:rPr>
+        <w:t>code</w:t>
+      </w:r>
+      <w:proofErr w:type="gramEnd"/>
+      <w:r>
+        <w:rPr>
+          <w:rFonts w:ascii="Times New Roman" w:hAnsi="Times New Roman"/>
+          <w:sz w:val="24"/>
+          <w:szCs w:val="24"/>
+          <w:lang w:eastAsia="en-US"/>
+        </w:rPr>
+        <w:t>}}</w:t>
+      </w:r>
+      <w:r>
+        <w:rPr>
+          <w:rFonts w:ascii="Times New Roman" w:hAnsi="Times New Roman"/>
+          <w:sz w:val="24"/>
+          <w:szCs w:val="24"/>
+          <w:lang w:eastAsia="en-US"/>
+        </w:rPr>
+        <w:t xml:space="preserve"> </w:t>
+      </w:r>
+      <w:r>
+        <w:rPr>
+          <w:rFonts w:ascii="Times New Roman" w:hAnsi="Times New Roman"/>
+          <w:sz w:val="24"/>
+          <w:szCs w:val="24"/>
+          <w:lang w:eastAsia="en-US"/>
+        </w:rPr>
+        <w:t>{{</w:t>
+      </w:r>
+      <w:r>
+        <w:rPr>
+          <w:rFonts w:ascii="Times New Roman" w:hAnsi="Times New Roman"/>
+          <w:sz w:val="24"/>
+          <w:szCs w:val="24"/>
+          <w:lang w:val="en-US" w:eastAsia="en-US"/>
+        </w:rPr>
+        <w:t>subject</w:t>
+      </w:r>
+      <w:r>
+        <w:rPr>
+          <w:rFonts w:ascii="Times New Roman" w:hAnsi="Times New Roman"/>
+          <w:sz w:val="24"/>
+          <w:szCs w:val="24"/>
+          <w:lang w:eastAsia="en-US"/>
+        </w:rPr>
+        <w:t>.</w:t>
+      </w:r>
+      <w:r>
+        <w:rPr>
+          <w:rFonts w:ascii="Times New Roman" w:hAnsi="Times New Roman"/>
+          <w:sz w:val="24"/>
+          <w:szCs w:val="24"/>
+          <w:lang w:val="en-US" w:eastAsia="en-US"/>
+        </w:rPr>
+        <w:t>name</w:t>
+      </w:r>
+      <w:r>
+        <w:rPr>
+          <w:rFonts w:ascii="Times New Roman" w:hAnsi="Times New Roman"/>
+          <w:sz w:val="24"/>
+          <w:szCs w:val="24"/>
+          <w:lang w:eastAsia="en-US"/>
+        </w:rPr>
+        <w:t>}}</w:t>
       </w:r>
     </w:p>
     <w:p>
@@ -18129,9 +18705,21 @@
           <w:bCs/>
           <w:sz w:val="24"/>
           <w:szCs w:val="24"/>
-          <w:lang w:val="en-US" w:eastAsia="en-US"/>
-        </w:rPr>
-      </w:pPr>
+          <w:lang w:eastAsia="en-US"/>
+        </w:rPr>
+      </w:pPr>
+      <w:r>
+        <w:rPr>
+          <w:rFonts w:ascii="Times New Roman" w:hAnsi="Times New Roman"/>
+          <w:b/>
+          <w:bCs/>
+          <w:sz w:val="24"/>
+          <w:szCs w:val="24"/>
+          <w:lang w:eastAsia="en-US"/>
+        </w:rPr>
+        <w:t>{{</w:t>
+      </w:r>
+      <w:proofErr w:type="gramStart"/>
       <w:r>
         <w:rPr>
           <w:rFonts w:ascii="Times New Roman" w:hAnsi="Times New Roman"/>
@@ -18141,10 +18729,19 @@
           <w:szCs w:val="24"/>
           <w:lang w:val="en-US" w:eastAsia="en-US"/>
         </w:rPr>
-        <w:t>{{</w:t>
-      </w:r>
-      <w:proofErr w:type="spellStart"/>
-      <w:proofErr w:type="gramStart"/>
+        <w:t>subject</w:t>
+      </w:r>
+      <w:r>
+        <w:rPr>
+          <w:rFonts w:ascii="Times New Roman" w:hAnsi="Times New Roman"/>
+          <w:b/>
+          <w:bCs/>
+          <w:sz w:val="24"/>
+          <w:szCs w:val="24"/>
+          <w:lang w:eastAsia="en-US"/>
+        </w:rPr>
+        <w:t>.</w:t>
+      </w:r>
       <w:r>
         <w:rPr>
           <w:rFonts w:ascii="Times New Roman" w:hAnsi="Times New Roman"/>
@@ -18154,10 +18751,67 @@
           <w:szCs w:val="24"/>
           <w:lang w:val="en-US" w:eastAsia="en-US"/>
         </w:rPr>
-        <w:t>subject.code</w:t>
-      </w:r>
-      <w:proofErr w:type="spellEnd"/>
+        <w:t>type</w:t>
+      </w:r>
       <w:proofErr w:type="gramEnd"/>
+      <w:r>
+        <w:rPr>
+          <w:rFonts w:ascii="Times New Roman" w:hAnsi="Times New Roman"/>
+          <w:b/>
+          <w:bCs/>
+          <w:sz w:val="24"/>
+          <w:szCs w:val="24"/>
+          <w:lang w:eastAsia="en-US"/>
+        </w:rPr>
+        <w:t>}</w:t>
+      </w:r>
+      <w:proofErr w:type="gramStart"/>
+      <w:r>
+        <w:rPr>
+          <w:rFonts w:ascii="Times New Roman" w:hAnsi="Times New Roman"/>
+          <w:b/>
+          <w:bCs/>
+          <w:sz w:val="24"/>
+          <w:szCs w:val="24"/>
+          <w:lang w:eastAsia="en-US"/>
+        </w:rPr>
+        <w:t>}</w:t>
+      </w:r>
+      <w:r>
+        <w:rPr>
+          <w:rFonts w:ascii="Times New Roman" w:hAnsi="Times New Roman"/>
+          <w:b/>
+          <w:bCs/>
+          <w:sz w:val="24"/>
+          <w:szCs w:val="24"/>
+          <w:lang w:eastAsia="en-US"/>
+        </w:rPr>
+        <w:t>.</w:t>
+      </w:r>
+      <w:r>
+        <w:rPr>
+          <w:rFonts w:ascii="Times New Roman" w:hAnsi="Times New Roman"/>
+          <w:b/>
+          <w:bCs/>
+          <w:sz w:val="24"/>
+          <w:szCs w:val="24"/>
+          <w:lang w:eastAsia="en-US"/>
+        </w:rPr>
+        <w:t>{</w:t>
+      </w:r>
+      <w:proofErr w:type="gramEnd"/>
+      <w:r>
+        <w:rPr>
+          <w:rFonts w:ascii="Times New Roman" w:hAnsi="Times New Roman"/>
+          <w:b/>
+          <w:bCs/>
+          <w:sz w:val="24"/>
+          <w:szCs w:val="24"/>
+          <w:lang w:eastAsia="en-US"/>
+        </w:rPr>
+        <w:t>{</w:t>
+      </w:r>
+      <w:proofErr w:type="gramStart"/>
       <w:r>
         <w:rPr>
           <w:rFonts w:ascii="Times New Roman" w:hAnsi="Times New Roman"/>
@@ -18167,7 +18821,7 @@
           <w:szCs w:val="24"/>
           <w:lang w:val="en-US" w:eastAsia="en-US"/>
         </w:rPr>
-        <w:t>}}</w:t>
+        <w:t>subject</w:t>
       </w:r>
       <w:r>
         <w:rPr>
@@ -18178,7 +18832,7 @@
           <w:szCs w:val="24"/>
           <w:lang w:eastAsia="en-US"/>
         </w:rPr>
-        <w:t xml:space="preserve"> </w:t>
+        <w:t>.</w:t>
       </w:r>
       <w:r>
         <w:rPr>
@@ -18189,7 +18843,85 @@
           <w:szCs w:val="24"/>
           <w:lang w:val="en-US" w:eastAsia="en-US"/>
         </w:rPr>
-        <w:t>{{subject.name}}</w:t>
+        <w:t>code</w:t>
+      </w:r>
+      <w:proofErr w:type="gramEnd"/>
+      <w:r>
+        <w:rPr>
+          <w:rFonts w:ascii="Times New Roman" w:hAnsi="Times New Roman"/>
+          <w:b/>
+          <w:bCs/>
+          <w:sz w:val="24"/>
+          <w:szCs w:val="24"/>
+          <w:lang w:eastAsia="en-US"/>
+        </w:rPr>
+        <w:t>}}</w:t>
+      </w:r>
+      <w:r>
+        <w:rPr>
+          <w:rFonts w:ascii="Times New Roman" w:hAnsi="Times New Roman"/>
+          <w:b/>
+          <w:bCs/>
+          <w:sz w:val="24"/>
+          <w:szCs w:val="24"/>
+          <w:lang w:eastAsia="en-US"/>
+        </w:rPr>
+        <w:t xml:space="preserve"> </w:t>
+      </w:r>
+      <w:r>
+        <w:rPr>
+          <w:rFonts w:ascii="Times New Roman" w:hAnsi="Times New Roman"/>
+          <w:b/>
+          <w:bCs/>
+          <w:sz w:val="24"/>
+          <w:szCs w:val="24"/>
+          <w:lang w:eastAsia="en-US"/>
+        </w:rPr>
+        <w:t>{{</w:t>
+      </w:r>
+      <w:r>
+        <w:rPr>
+          <w:rFonts w:ascii="Times New Roman" w:hAnsi="Times New Roman"/>
+          <w:b/>
+          <w:bCs/>
+          <w:sz w:val="24"/>
+          <w:szCs w:val="24"/>
+          <w:lang w:val="en-US" w:eastAsia="en-US"/>
+        </w:rPr>
+        <w:t>subject</w:t>
+      </w:r>
+      <w:r>
+        <w:rPr>
+          <w:rFonts w:ascii="Times New Roman" w:hAnsi="Times New Roman"/>
+          <w:b/>
+          <w:bCs/>
+          <w:sz w:val="24"/>
+          <w:szCs w:val="24"/>
+          <w:lang w:eastAsia="en-US"/>
+        </w:rPr>
+        <w:t>.</w:t>
+      </w:r>
+      <w:r>
+        <w:rPr>
+          <w:rFonts w:ascii="Times New Roman" w:hAnsi="Times New Roman"/>
+          <w:b/>
+          <w:bCs/>
+          <w:sz w:val="24"/>
+          <w:szCs w:val="24"/>
+          <w:lang w:val="en-US" w:eastAsia="en-US"/>
+        </w:rPr>
+        <w:t>name</w:t>
+      </w:r>
+      <w:r>
+        <w:rPr>
+          <w:rFonts w:ascii="Times New Roman" w:hAnsi="Times New Roman"/>
+          <w:b/>
+          <w:bCs/>
+          <w:sz w:val="24"/>
+          <w:szCs w:val="24"/>
+          <w:lang w:eastAsia="en-US"/>
+        </w:rPr>
+        <w:t>}}</w:t>
       </w:r>
     </w:p>
     <w:p>
@@ -18720,6 +19452,78 @@
           <w:lang w:eastAsia="en-US"/>
         </w:rPr>
         <w:t>{{</w:t>
+      </w:r>
+      <w:proofErr w:type="spellStart"/>
+      <w:proofErr w:type="gramStart"/>
+      <w:r>
+        <w:rPr>
+          <w:rFonts w:ascii="Times New Roman" w:hAnsi="Times New Roman"/>
+          <w:bCs/>
+          <w:spacing w:val="-9"/>
+          <w:sz w:val="24"/>
+          <w:szCs w:val="24"/>
+          <w:lang w:eastAsia="en-US"/>
+        </w:rPr>
+        <w:t>subject.type</w:t>
+      </w:r>
+      <w:proofErr w:type="spellEnd"/>
+      <w:proofErr w:type="gramEnd"/>
+      <w:r>
+        <w:rPr>
+          <w:rFonts w:ascii="Times New Roman" w:hAnsi="Times New Roman"/>
+          <w:bCs/>
+          <w:spacing w:val="-9"/>
+          <w:sz w:val="24"/>
+          <w:szCs w:val="24"/>
+          <w:lang w:eastAsia="en-US"/>
+        </w:rPr>
+        <w:t>}</w:t>
+      </w:r>
+      <w:proofErr w:type="gramStart"/>
+      <w:r>
+        <w:rPr>
+          <w:rFonts w:ascii="Times New Roman" w:hAnsi="Times New Roman"/>
+          <w:bCs/>
+          <w:spacing w:val="-9"/>
+          <w:sz w:val="24"/>
+          <w:szCs w:val="24"/>
+          <w:lang w:eastAsia="en-US"/>
+        </w:rPr>
+        <w:t>}</w:t>
+      </w:r>
+      <w:r>
+        <w:rPr>
+          <w:rFonts w:ascii="Times New Roman" w:hAnsi="Times New Roman"/>
+          <w:bCs/>
+          <w:spacing w:val="-9"/>
+          <w:sz w:val="24"/>
+          <w:szCs w:val="24"/>
+          <w:lang w:eastAsia="en-US"/>
+        </w:rPr>
+        <w:t>.</w:t>
+      </w:r>
+      <w:r>
+        <w:rPr>
+          <w:rFonts w:ascii="Times New Roman" w:hAnsi="Times New Roman"/>
+          <w:bCs/>
+          <w:spacing w:val="-9"/>
+          <w:sz w:val="24"/>
+          <w:szCs w:val="24"/>
+          <w:lang w:eastAsia="en-US"/>
+        </w:rPr>
+        <w:t>{</w:t>
+      </w:r>
+      <w:proofErr w:type="gramEnd"/>
+      <w:r>
+        <w:rPr>
+          <w:rFonts w:ascii="Times New Roman" w:hAnsi="Times New Roman"/>
+          <w:bCs/>
+          <w:spacing w:val="-9"/>
+          <w:sz w:val="24"/>
+          <w:szCs w:val="24"/>
+          <w:lang w:eastAsia="en-US"/>
+        </w:rPr>
+        <w:t>{</w:t>
       </w:r>
       <w:proofErr w:type="gramStart"/>
       <w:r>
@@ -20431,48 +21235,6 @@
                 <w:szCs w:val="20"/>
                 <w:lang w:eastAsia="en-US"/>
               </w:rPr>
-              <w:t xml:space="preserve"> + </w:t>
-            </w:r>
-            <w:proofErr w:type="spellStart"/>
-            <w:proofErr w:type="gramStart"/>
-            <w:r>
-              <w:rPr>
-                <w:rFonts w:ascii="Times New Roman" w:hAnsi="Times New Roman"/>
-                <w:sz w:val="20"/>
-                <w:szCs w:val="20"/>
-                <w:lang w:eastAsia="en-US"/>
-              </w:rPr>
-              <w:t>skills.personal</w:t>
-            </w:r>
-            <w:proofErr w:type="spellEnd"/>
-            <w:proofErr w:type="gramEnd"/>
-            <w:r>
-              <w:rPr>
-                <w:rFonts w:ascii="Times New Roman" w:hAnsi="Times New Roman"/>
-                <w:sz w:val="20"/>
-                <w:szCs w:val="20"/>
-                <w:lang w:eastAsia="en-US"/>
-              </w:rPr>
-              <w:t xml:space="preserve"> + </w:t>
-            </w:r>
-            <w:proofErr w:type="spellStart"/>
-            <w:r>
-              <w:rPr>
-                <w:rFonts w:ascii="Times New Roman" w:hAnsi="Times New Roman"/>
-                <w:sz w:val="20"/>
-                <w:szCs w:val="20"/>
-                <w:lang w:eastAsia="en-US"/>
-              </w:rPr>
-              <w:t>skills.aim</w:t>
-            </w:r>
-            <w:proofErr w:type="spellEnd"/>
-            <w:r>
-              <w:rPr>
-                <w:rFonts w:ascii="Times New Roman" w:hAnsi="Times New Roman"/>
-                <w:sz w:val="20"/>
-                <w:szCs w:val="20"/>
-                <w:lang w:eastAsia="en-US"/>
-              </w:rPr>
               <w:t xml:space="preserve">) </w:t>
             </w:r>
             <w:proofErr w:type="gramStart"/>
@@ -20567,6 +21329,16 @@
               </w:rPr>
               <w:t xml:space="preserve"> %}</w:t>
             </w:r>
+          </w:p>
+          <w:p>
+            <w:pPr>
+              <w:rPr>
+                <w:rFonts w:ascii="Times New Roman" w:hAnsi="Times New Roman"/>
+                <w:sz w:val="20"/>
+                <w:szCs w:val="20"/>
+                <w:lang w:val="ru-RU" w:eastAsia="en-US"/>
+              </w:rPr>
+            </w:pPr>
           </w:p>
         </w:tc>
         <w:tc>
@@ -22034,48 +22806,6 @@
                 <w:szCs w:val="20"/>
                 <w:lang w:eastAsia="en-US"/>
               </w:rPr>
-              <w:t xml:space="preserve"> + </w:t>
-            </w:r>
-            <w:proofErr w:type="spellStart"/>
-            <w:proofErr w:type="gramStart"/>
-            <w:r>
-              <w:rPr>
-                <w:rFonts w:ascii="Times New Roman" w:hAnsi="Times New Roman"/>
-                <w:sz w:val="20"/>
-                <w:szCs w:val="20"/>
-                <w:lang w:eastAsia="en-US"/>
-              </w:rPr>
-              <w:t>skills.personal</w:t>
-            </w:r>
-            <w:proofErr w:type="spellEnd"/>
-            <w:proofErr w:type="gramEnd"/>
-            <w:r>
-              <w:rPr>
-                <w:rFonts w:ascii="Times New Roman" w:hAnsi="Times New Roman"/>
-                <w:sz w:val="20"/>
-                <w:szCs w:val="20"/>
-                <w:lang w:eastAsia="en-US"/>
-              </w:rPr>
-              <w:t xml:space="preserve"> + </w:t>
-            </w:r>
-            <w:proofErr w:type="spellStart"/>
-            <w:r>
-              <w:rPr>
-                <w:rFonts w:ascii="Times New Roman" w:hAnsi="Times New Roman"/>
-                <w:sz w:val="20"/>
-                <w:szCs w:val="20"/>
-                <w:lang w:eastAsia="en-US"/>
-              </w:rPr>
-              <w:t>skills.aim</w:t>
-            </w:r>
-            <w:proofErr w:type="spellEnd"/>
-            <w:r>
-              <w:rPr>
-                <w:rFonts w:ascii="Times New Roman" w:hAnsi="Times New Roman"/>
-                <w:sz w:val="20"/>
-                <w:szCs w:val="20"/>
-                <w:lang w:eastAsia="en-US"/>
-              </w:rPr>
               <w:t xml:space="preserve">) </w:t>
             </w:r>
             <w:proofErr w:type="gramStart"/>
@@ -22427,6 +23157,66 @@
         </w:rPr>
         <w:t>{{</w:t>
       </w:r>
+      <w:proofErr w:type="spellStart"/>
+      <w:proofErr w:type="gramStart"/>
+      <w:r>
+        <w:rPr>
+          <w:rFonts w:ascii="Times New Roman" w:hAnsi="Times New Roman"/>
+          <w:b/>
+          <w:sz w:val="24"/>
+          <w:lang w:eastAsia="en-US"/>
+        </w:rPr>
+        <w:t>subject.type</w:t>
+      </w:r>
+      <w:proofErr w:type="spellEnd"/>
+      <w:proofErr w:type="gramEnd"/>
+      <w:r>
+        <w:rPr>
+          <w:rFonts w:ascii="Times New Roman" w:hAnsi="Times New Roman"/>
+          <w:b/>
+          <w:sz w:val="24"/>
+          <w:lang w:eastAsia="en-US"/>
+        </w:rPr>
+        <w:t>}</w:t>
+      </w:r>
+      <w:proofErr w:type="gramStart"/>
+      <w:r>
+        <w:rPr>
+          <w:rFonts w:ascii="Times New Roman" w:hAnsi="Times New Roman"/>
+          <w:b/>
+          <w:sz w:val="24"/>
+          <w:lang w:eastAsia="en-US"/>
+        </w:rPr>
+        <w:t>}</w:t>
+      </w:r>
+      <w:r>
+        <w:rPr>
+          <w:rFonts w:ascii="Times New Roman" w:hAnsi="Times New Roman"/>
+          <w:b/>
+          <w:sz w:val="24"/>
+          <w:lang w:eastAsia="en-US"/>
+        </w:rPr>
+        <w:t>.</w:t>
+      </w:r>
+      <w:r>
+        <w:rPr>
+          <w:rFonts w:ascii="Times New Roman" w:hAnsi="Times New Roman"/>
+          <w:b/>
+          <w:sz w:val="24"/>
+          <w:lang w:eastAsia="en-US"/>
+        </w:rPr>
+        <w:t>{</w:t>
+      </w:r>
+      <w:proofErr w:type="gramEnd"/>
+      <w:r>
+        <w:rPr>
+          <w:rFonts w:ascii="Times New Roman" w:hAnsi="Times New Roman"/>
+          <w:b/>
+          <w:sz w:val="24"/>
+          <w:lang w:eastAsia="en-US"/>
+        </w:rPr>
+        <w:t>{</w:t>
+      </w:r>
       <w:proofErr w:type="gramStart"/>
       <w:r>
         <w:rPr>
@@ -22542,13 +23332,235 @@
         <w:autoSpaceDN w:val="0"/>
         <w:spacing w:after="0" w:line="240" w:lineRule="auto"/>
         <w:ind w:firstLine="709"/>
+        <w:jc w:val="both"/>
+        <w:rPr>
+          <w:rFonts w:ascii="Times New Roman" w:hAnsi="Times New Roman"/>
+          <w:b/>
+          <w:sz w:val="24"/>
+          <w:lang w:eastAsia="en-US"/>
+        </w:rPr>
+      </w:pPr>
+      <w:r>
+        <w:rPr>
+          <w:rFonts w:ascii="Times New Roman" w:hAnsi="Times New Roman"/>
+          <w:b/>
+          <w:sz w:val="24"/>
+          <w:lang w:eastAsia="en-US"/>
+        </w:rPr>
+        <w:t>Вопросы</w:t>
+      </w:r>
+      <w:r>
+        <w:rPr>
+          <w:rFonts w:ascii="Times New Roman" w:hAnsi="Times New Roman"/>
+          <w:b/>
+          <w:sz w:val="24"/>
+          <w:lang w:eastAsia="en-US"/>
+        </w:rPr>
+        <w:t xml:space="preserve"> </w:t>
+      </w:r>
+      <w:r>
+        <w:rPr>
+          <w:rFonts w:ascii="Times New Roman" w:hAnsi="Times New Roman"/>
+          <w:b/>
+          <w:sz w:val="24"/>
+          <w:lang w:eastAsia="en-US"/>
+        </w:rPr>
+        <w:t>к</w:t>
+      </w:r>
+      <w:r>
+        <w:rPr>
+          <w:rFonts w:ascii="Times New Roman" w:hAnsi="Times New Roman"/>
+          <w:b/>
+          <w:sz w:val="24"/>
+          <w:lang w:eastAsia="en-US"/>
+        </w:rPr>
+        <w:t xml:space="preserve"> </w:t>
+      </w:r>
+      <w:r>
+        <w:rPr>
+          <w:rFonts w:ascii="Times New Roman" w:hAnsi="Times New Roman"/>
+          <w:b/>
+          <w:sz w:val="24"/>
+          <w:lang w:eastAsia="en-US"/>
+        </w:rPr>
+        <w:t xml:space="preserve">{% </w:t>
+      </w:r>
+      <w:proofErr w:type="spellStart"/>
+      <w:r>
+        <w:rPr>
+          <w:rFonts w:ascii="Times New Roman" w:hAnsi="Times New Roman"/>
+          <w:b/>
+          <w:sz w:val="24"/>
+          <w:lang w:eastAsia="en-US"/>
+        </w:rPr>
+        <w:t>if</w:t>
+      </w:r>
+      <w:proofErr w:type="spellEnd"/>
+      <w:r>
+        <w:rPr>
+          <w:rFonts w:ascii="Times New Roman" w:hAnsi="Times New Roman"/>
+          <w:b/>
+          <w:sz w:val="24"/>
+          <w:lang w:eastAsia="en-US"/>
+        </w:rPr>
+        <w:t xml:space="preserve"> </w:t>
+      </w:r>
+      <w:proofErr w:type="spellStart"/>
+      <w:r>
+        <w:rPr>
+          <w:rFonts w:ascii="Times New Roman" w:hAnsi="Times New Roman"/>
+          <w:b/>
+          <w:sz w:val="24"/>
+          <w:lang w:eastAsia="en-US"/>
+        </w:rPr>
+        <w:t>subject.is_exam</w:t>
+      </w:r>
+      <w:proofErr w:type="spellEnd"/>
+      <w:r>
+        <w:rPr>
+          <w:rFonts w:ascii="Times New Roman" w:hAnsi="Times New Roman"/>
+          <w:b/>
+          <w:sz w:val="24"/>
+          <w:lang w:eastAsia="en-US"/>
+        </w:rPr>
+        <w:t xml:space="preserve"> </w:t>
+      </w:r>
+      <w:proofErr w:type="gramStart"/>
+      <w:r>
+        <w:rPr>
+          <w:rFonts w:ascii="Times New Roman" w:hAnsi="Times New Roman"/>
+          <w:b/>
+          <w:sz w:val="24"/>
+          <w:lang w:eastAsia="en-US"/>
+        </w:rPr>
+        <w:t>%}экзамен</w:t>
+      </w:r>
+      <w:r>
+        <w:rPr>
+          <w:rFonts w:ascii="Times New Roman" w:hAnsi="Times New Roman"/>
+          <w:b/>
+          <w:sz w:val="24"/>
+          <w:lang w:eastAsia="en-US"/>
+        </w:rPr>
+        <w:t>у</w:t>
+      </w:r>
+      <w:proofErr w:type="gramEnd"/>
+      <w:r>
+        <w:rPr>
+          <w:rFonts w:ascii="Times New Roman" w:hAnsi="Times New Roman"/>
+          <w:b/>
+          <w:sz w:val="24"/>
+          <w:lang w:eastAsia="en-US"/>
+        </w:rPr>
+        <w:t xml:space="preserve">{% </w:t>
+      </w:r>
+      <w:proofErr w:type="spellStart"/>
+      <w:r>
+        <w:rPr>
+          <w:rFonts w:ascii="Times New Roman" w:hAnsi="Times New Roman"/>
+          <w:b/>
+          <w:sz w:val="24"/>
+          <w:lang w:eastAsia="en-US"/>
+        </w:rPr>
+        <w:t>else</w:t>
+      </w:r>
+      <w:proofErr w:type="spellEnd"/>
+      <w:r>
+        <w:rPr>
+          <w:rFonts w:ascii="Times New Roman" w:hAnsi="Times New Roman"/>
+          <w:b/>
+          <w:sz w:val="24"/>
+          <w:lang w:eastAsia="en-US"/>
+        </w:rPr>
+        <w:t xml:space="preserve"> </w:t>
+      </w:r>
+      <w:proofErr w:type="gramStart"/>
+      <w:r>
+        <w:rPr>
+          <w:rFonts w:ascii="Times New Roman" w:hAnsi="Times New Roman"/>
+          <w:b/>
+          <w:sz w:val="24"/>
+          <w:lang w:eastAsia="en-US"/>
+        </w:rPr>
+        <w:t>%}зачет</w:t>
+      </w:r>
+      <w:r>
+        <w:rPr>
+          <w:rFonts w:ascii="Times New Roman" w:hAnsi="Times New Roman"/>
+          <w:b/>
+          <w:sz w:val="24"/>
+          <w:lang w:eastAsia="en-US"/>
+        </w:rPr>
+        <w:t>у</w:t>
+      </w:r>
+      <w:proofErr w:type="gramEnd"/>
+      <w:r>
+        <w:rPr>
+          <w:rFonts w:ascii="Times New Roman" w:hAnsi="Times New Roman"/>
+          <w:b/>
+          <w:sz w:val="24"/>
+          <w:lang w:eastAsia="en-US"/>
+        </w:rPr>
+        <w:t xml:space="preserve"> с </w:t>
+      </w:r>
+      <w:proofErr w:type="gramStart"/>
+      <w:r>
+        <w:rPr>
+          <w:rFonts w:ascii="Times New Roman" w:hAnsi="Times New Roman"/>
+          <w:b/>
+          <w:sz w:val="24"/>
+          <w:lang w:eastAsia="en-US"/>
+        </w:rPr>
+        <w:t>оценкой{</w:t>
+      </w:r>
+      <w:proofErr w:type="gramEnd"/>
+      <w:r>
+        <w:rPr>
+          <w:rFonts w:ascii="Times New Roman" w:hAnsi="Times New Roman"/>
+          <w:b/>
+          <w:sz w:val="24"/>
+          <w:lang w:eastAsia="en-US"/>
+        </w:rPr>
+        <w:t xml:space="preserve">% </w:t>
+      </w:r>
+      <w:proofErr w:type="spellStart"/>
+      <w:r>
+        <w:rPr>
+          <w:rFonts w:ascii="Times New Roman" w:hAnsi="Times New Roman"/>
+          <w:b/>
+          <w:sz w:val="24"/>
+          <w:lang w:eastAsia="en-US"/>
+        </w:rPr>
+        <w:t>endif</w:t>
+      </w:r>
+      <w:proofErr w:type="spellEnd"/>
+      <w:r>
+        <w:rPr>
+          <w:rFonts w:ascii="Times New Roman" w:hAnsi="Times New Roman"/>
+          <w:b/>
+          <w:sz w:val="24"/>
+          <w:lang w:eastAsia="en-US"/>
+        </w:rPr>
+        <w:t xml:space="preserve"> %}</w:t>
+      </w:r>
+      <w:r>
+        <w:rPr>
+          <w:rFonts w:ascii="Times New Roman" w:hAnsi="Times New Roman"/>
+          <w:b/>
+          <w:sz w:val="24"/>
+          <w:lang w:eastAsia="en-US"/>
+        </w:rPr>
+        <w:t xml:space="preserve"> {% </w:t>
+      </w:r>
+      <w:r>
         <w:rPr>
           <w:rFonts w:ascii="Times New Roman" w:hAnsi="Times New Roman"/>
           <w:b/>
           <w:sz w:val="24"/>
           <w:lang w:val="en-US" w:eastAsia="en-US"/>
         </w:rPr>
-      </w:pPr>
+        <w:t>for</w:t>
+      </w:r>
       <w:r>
         <w:rPr>
           <w:rFonts w:ascii="Times New Roman" w:hAnsi="Times New Roman"/>
@@ -22556,7 +23568,7 @@
           <w:sz w:val="24"/>
           <w:lang w:eastAsia="en-US"/>
         </w:rPr>
-        <w:t>Вопросы</w:t>
+        <w:t xml:space="preserve"> </w:t>
       </w:r>
       <w:r>
         <w:rPr>
@@ -22565,7 +23577,7 @@
           <w:sz w:val="24"/>
           <w:lang w:val="en-US" w:eastAsia="en-US"/>
         </w:rPr>
-        <w:t xml:space="preserve"> </w:t>
+        <w:t>question</w:t>
       </w:r>
       <w:r>
         <w:rPr>
@@ -22574,7 +23586,7 @@
           <w:sz w:val="24"/>
           <w:lang w:eastAsia="en-US"/>
         </w:rPr>
-        <w:t>к</w:t>
+        <w:t xml:space="preserve"> </w:t>
       </w:r>
       <w:r>
         <w:rPr>
@@ -22583,7 +23595,7 @@
           <w:sz w:val="24"/>
           <w:lang w:val="en-US" w:eastAsia="en-US"/>
         </w:rPr>
-        <w:t xml:space="preserve"> </w:t>
+        <w:t>in</w:t>
       </w:r>
       <w:r>
         <w:rPr>
@@ -22592,8 +23604,9 @@
           <w:sz w:val="24"/>
           <w:lang w:eastAsia="en-US"/>
         </w:rPr>
-        <w:t>зачету</w:t>
-      </w:r>
+        <w:t xml:space="preserve"> </w:t>
+      </w:r>
+      <w:proofErr w:type="gramStart"/>
       <w:r>
         <w:rPr>
           <w:rFonts w:ascii="Times New Roman" w:hAnsi="Times New Roman"/>
@@ -22601,7 +23614,7 @@
           <w:sz w:val="24"/>
           <w:lang w:val="en-US" w:eastAsia="en-US"/>
         </w:rPr>
-        <w:t xml:space="preserve"> </w:t>
+        <w:t>subject</w:t>
       </w:r>
       <w:r>
         <w:rPr>
@@ -22610,7 +23623,7 @@
           <w:sz w:val="24"/>
           <w:lang w:eastAsia="en-US"/>
         </w:rPr>
-        <w:t>с</w:t>
+        <w:t>.</w:t>
       </w:r>
       <w:r>
         <w:rPr>
@@ -22619,8 +23632,9 @@
           <w:sz w:val="24"/>
           <w:lang w:val="en-US" w:eastAsia="en-US"/>
         </w:rPr>
-        <w:t xml:space="preserve"> </w:t>
-      </w:r>
+        <w:t>exam</w:t>
+      </w:r>
+      <w:proofErr w:type="gramEnd"/>
       <w:r>
         <w:rPr>
           <w:rFonts w:ascii="Times New Roman" w:hAnsi="Times New Roman"/>
@@ -22628,8 +23642,9 @@
           <w:sz w:val="24"/>
           <w:lang w:eastAsia="en-US"/>
         </w:rPr>
-        <w:t>оценкой</w:t>
-      </w:r>
+        <w:t>_</w:t>
+      </w:r>
+      <w:proofErr w:type="gramStart"/>
       <w:r>
         <w:rPr>
           <w:rFonts w:ascii="Times New Roman" w:hAnsi="Times New Roman"/>
@@ -22637,7 +23652,16 @@
           <w:sz w:val="24"/>
           <w:lang w:val="en-US" w:eastAsia="en-US"/>
         </w:rPr>
-        <w:t xml:space="preserve"> {% </w:t>
+        <w:t>questions</w:t>
+      </w:r>
+      <w:r>
+        <w:rPr>
+          <w:rFonts w:ascii="Times New Roman" w:hAnsi="Times New Roman"/>
+          <w:b/>
+          <w:sz w:val="24"/>
+          <w:lang w:eastAsia="en-US"/>
+        </w:rPr>
+        <w:t>.</w:t>
       </w:r>
       <w:r>
         <w:rPr>
@@ -22646,128 +23670,15 @@
           <w:sz w:val="24"/>
           <w:lang w:val="en-US" w:eastAsia="en-US"/>
         </w:rPr>
-        <w:t>for</w:t>
-      </w:r>
+        <w:t>theory</w:t>
+      </w:r>
+      <w:proofErr w:type="gramEnd"/>
       <w:r>
         <w:rPr>
           <w:rFonts w:ascii="Times New Roman" w:hAnsi="Times New Roman"/>
           <w:b/>
           <w:sz w:val="24"/>
-          <w:lang w:val="en-US" w:eastAsia="en-US"/>
-        </w:rPr>
-        <w:t xml:space="preserve"> </w:t>
-      </w:r>
-      <w:r>
-        <w:rPr>
-          <w:rFonts w:ascii="Times New Roman" w:hAnsi="Times New Roman"/>
-          <w:b/>
-          <w:sz w:val="24"/>
-          <w:lang w:val="en-US" w:eastAsia="en-US"/>
-        </w:rPr>
-        <w:t>question</w:t>
-      </w:r>
-      <w:r>
-        <w:rPr>
-          <w:rFonts w:ascii="Times New Roman" w:hAnsi="Times New Roman"/>
-          <w:b/>
-          <w:sz w:val="24"/>
-          <w:lang w:val="en-US" w:eastAsia="en-US"/>
-        </w:rPr>
-        <w:t xml:space="preserve"> </w:t>
-      </w:r>
-      <w:r>
-        <w:rPr>
-          <w:rFonts w:ascii="Times New Roman" w:hAnsi="Times New Roman"/>
-          <w:b/>
-          <w:sz w:val="24"/>
-          <w:lang w:val="en-US" w:eastAsia="en-US"/>
-        </w:rPr>
-        <w:t>in</w:t>
-      </w:r>
-      <w:r>
-        <w:rPr>
-          <w:rFonts w:ascii="Times New Roman" w:hAnsi="Times New Roman"/>
-          <w:b/>
-          <w:sz w:val="24"/>
-          <w:lang w:val="en-US" w:eastAsia="en-US"/>
-        </w:rPr>
-        <w:t xml:space="preserve"> </w:t>
-      </w:r>
-      <w:proofErr w:type="spellStart"/>
-      <w:proofErr w:type="gramStart"/>
-      <w:r>
-        <w:rPr>
-          <w:rFonts w:ascii="Times New Roman" w:hAnsi="Times New Roman"/>
-          <w:b/>
-          <w:sz w:val="24"/>
-          <w:lang w:val="en-US" w:eastAsia="en-US"/>
-        </w:rPr>
-        <w:t>subject</w:t>
-      </w:r>
-      <w:r>
-        <w:rPr>
-          <w:rFonts w:ascii="Times New Roman" w:hAnsi="Times New Roman"/>
-          <w:b/>
-          <w:sz w:val="24"/>
-          <w:lang w:val="en-US" w:eastAsia="en-US"/>
-        </w:rPr>
-        <w:t>.</w:t>
-      </w:r>
-      <w:r>
-        <w:rPr>
-          <w:rFonts w:ascii="Times New Roman" w:hAnsi="Times New Roman"/>
-          <w:b/>
-          <w:sz w:val="24"/>
-          <w:lang w:val="en-US" w:eastAsia="en-US"/>
-        </w:rPr>
-        <w:t>exam</w:t>
-      </w:r>
-      <w:proofErr w:type="gramEnd"/>
-      <w:r>
-        <w:rPr>
-          <w:rFonts w:ascii="Times New Roman" w:hAnsi="Times New Roman"/>
-          <w:b/>
-          <w:sz w:val="24"/>
-          <w:lang w:val="en-US" w:eastAsia="en-US"/>
-        </w:rPr>
-        <w:t>_</w:t>
-      </w:r>
-      <w:proofErr w:type="gramStart"/>
-      <w:r>
-        <w:rPr>
-          <w:rFonts w:ascii="Times New Roman" w:hAnsi="Times New Roman"/>
-          <w:b/>
-          <w:sz w:val="24"/>
-          <w:lang w:val="en-US" w:eastAsia="en-US"/>
-        </w:rPr>
-        <w:t>questions</w:t>
-      </w:r>
-      <w:r>
-        <w:rPr>
-          <w:rFonts w:ascii="Times New Roman" w:hAnsi="Times New Roman"/>
-          <w:b/>
-          <w:sz w:val="24"/>
-          <w:lang w:val="en-US" w:eastAsia="en-US"/>
-        </w:rPr>
-        <w:t>.</w:t>
-      </w:r>
-      <w:r>
-        <w:rPr>
-          <w:rFonts w:ascii="Times New Roman" w:hAnsi="Times New Roman"/>
-          <w:b/>
-          <w:sz w:val="24"/>
-          <w:lang w:val="en-US" w:eastAsia="en-US"/>
-        </w:rPr>
-        <w:t>theory</w:t>
-      </w:r>
-      <w:proofErr w:type="spellEnd"/>
-      <w:proofErr w:type="gramEnd"/>
-      <w:r>
-        <w:rPr>
-          <w:rFonts w:ascii="Times New Roman" w:hAnsi="Times New Roman"/>
-          <w:b/>
-          <w:sz w:val="24"/>
-          <w:lang w:val="en-US" w:eastAsia="en-US"/>
+          <w:lang w:eastAsia="en-US"/>
         </w:rPr>
         <w:t xml:space="preserve"> %}</w:t>
       </w:r>
@@ -23229,15 +24140,8 @@
           <w:rFonts w:ascii="Times New Roman" w:hAnsi="Times New Roman"/>
           <w:lang w:eastAsia="en-US"/>
         </w:rPr>
-        <w:t xml:space="preserve">«Хорошо» - теоретическое содержание курса освоено полностью, без пробелов, некоторые </w:t>
-      </w:r>
-      <w:r>
-        <w:rPr>
-          <w:rFonts w:ascii="Times New Roman" w:hAnsi="Times New Roman"/>
-          <w:lang w:eastAsia="en-US"/>
-        </w:rPr>
         <w:lastRenderedPageBreak/>
-        <w:t xml:space="preserve">умения сформированы недостаточно, все предусмотренные программой учебные задания выполнены, некоторые виды заданий выполнены с ошибками. </w:t>
+        <w:t xml:space="preserve">«Хорошо» - теоретическое содержание курса освоено полностью, без пробелов, некоторые умения сформированы недостаточно, все предусмотренные программой учебные задания выполнены, некоторые виды заданий выполнены с ошибками. </w:t>
       </w:r>
     </w:p>
     <w:p>

</xml_diff>